<commit_message>
Handle develop upload api: pdf2word
</commit_message>
<xml_diff>
--- a/media/files/converted_files/output.docx
+++ b/media/files/converted_files/output.docx
@@ -7,51 +7,46 @@
         <w:autoSpaceDN w:val="0"/>
         <w:autoSpaceDE w:val="0"/>
         <w:widowControl/>
-        <w:spacing w:line="220" w:lineRule="exact" w:before="0" w:after="498"/>
+        <w:spacing w:line="220" w:lineRule="exact" w:before="0" w:after="354"/>
         <w:ind w:left="0" w:right="0"/>
       </w:pPr>
+    </w:p>
+    <w:p>
+      <w:pPr>
+        <w:autoSpaceDN w:val="0"/>
+        <w:autoSpaceDE w:val="0"/>
+        <w:widowControl/>
+        <w:spacing w:line="230" w:lineRule="auto" w:before="0" w:after="0"/>
+        <w:ind w:left="0" w:right="4276" w:firstLine="0"/>
+        <w:jc w:val="right"/>
+      </w:pPr>
       <w:r>
-        <w:drawing>
-          <wp:anchor xmlns:a="http://schemas.openxmlformats.org/drawingml/2006/main" xmlns:pic="http://schemas.openxmlformats.org/drawingml/2006/picture" distT="0" distB="0" distL="0" distR="0" simplePos="0" relativeHeight="0" behindDoc="1" locked="0" layoutInCell="1" allowOverlap="1">
-            <wp:simplePos x="0" y="0"/>
-            <wp:positionH relativeFrom="page">
-              <wp:posOffset>4480560</wp:posOffset>
-            </wp:positionH>
-            <wp:positionV relativeFrom="page">
-              <wp:posOffset>4837430</wp:posOffset>
-            </wp:positionV>
-            <wp:extent cx="154939" cy="154939"/>
-            <wp:wrapNone/>
-            <wp:docPr id="3" name="Picture 3"/>
-            <wp:cNvGraphicFramePr>
-              <a:graphicFrameLocks noChangeAspect="1"/>
-            </wp:cNvGraphicFramePr>
-            <a:graphic>
-              <a:graphicData uri="http://schemas.openxmlformats.org/drawingml/2006/picture">
-                <pic:pic>
-                  <pic:nvPicPr>
-                    <pic:cNvPr id="0" name="image.png"/>
-                    <pic:cNvPicPr/>
-                  </pic:nvPicPr>
-                  <pic:blipFill>
-                    <a:blip r:embed="rId9"/>
-                    <a:stretch>
-                      <a:fillRect/>
-                    </a:stretch>
-                  </pic:blipFill>
-                  <pic:spPr>
-                    <a:xfrm>
-                      <a:off x="0" y="0"/>
-                      <a:ext cx="154939" cy="154939"/>
-                    </a:xfrm>
-                    <a:prstGeom prst="rect"/>
-                  </pic:spPr>
-                </pic:pic>
-              </a:graphicData>
-            </a:graphic>
-          </wp:anchor>
-        </w:drawing>
+        <w:rPr>
+          <w:rFonts w:ascii="Times New Roman" w:hAnsi="Times New Roman" w:eastAsia="Times New Roman"/>
+          <w:b/>
+          <w:i w:val="0"/>
+        </w:rPr>
+        <w:t xml:space="preserve">Bài thực hành số 1 </w:t>
       </w:r>
+    </w:p>
+    <w:p>
+      <w:pPr>
+        <w:sectPr>
+          <w:pgSz w:w="11906" w:h="16841"/>
+          <w:pgMar w:top="572" w:right="614" w:bottom="1440" w:left="1440" w:header="720" w:footer="720" w:gutter="0"/>
+          <w:cols/>
+          <w:docGrid w:linePitch="360"/>
+        </w:sectPr>
+      </w:pPr>
+    </w:p>
+    <w:p>
+      <w:pPr>
+        <w:autoSpaceDN w:val="0"/>
+        <w:autoSpaceDE w:val="0"/>
+        <w:widowControl/>
+        <w:spacing w:line="220" w:lineRule="exact" w:before="0" w:after="368"/>
+        <w:ind w:left="0" w:right="0"/>
+      </w:pPr>
     </w:p>
     <w:p>
       <w:pPr>
@@ -59,545 +54,124 @@
         <w:autoSpaceDE w:val="0"/>
         <w:widowControl/>
         <w:spacing w:line="197" w:lineRule="auto" w:before="0" w:after="0"/>
-        <w:ind w:left="0" w:right="4554" w:firstLine="0"/>
-        <w:jc w:val="right"/>
+        <w:ind w:left="382" w:right="0" w:firstLine="0"/>
+        <w:jc w:val="left"/>
       </w:pPr>
       <w:r>
         <w:rPr>
           <w:rFonts w:ascii="Calibri" w:hAnsi="Calibri" w:eastAsia="Calibri"/>
-          <w:b/>
+          <w:b w:val="0"/>
           <w:i w:val="0"/>
-          <w:color w:val="000000"/>
-          <w:sz w:val="32"/>
         </w:rPr>
-        <w:t xml:space="preserve">Bài thực hành số 3 </w:t>
+        <w:t xml:space="preserve">Bước 2: Chọn MSQL Community Server </w:t>
       </w:r>
+    </w:p>
+    <w:p>
+      <w:pPr>
+        <w:sectPr>
+          <w:pgSz w:w="11906" w:h="16841"/>
+          <w:pgMar w:top="588" w:right="1440" w:bottom="1228" w:left="1440" w:header="720" w:footer="720" w:gutter="0"/>
+          <w:cols/>
+          <w:docGrid w:linePitch="360"/>
+        </w:sectPr>
+      </w:pPr>
     </w:p>
     <w:p>
       <w:pPr>
         <w:autoSpaceDN w:val="0"/>
         <w:autoSpaceDE w:val="0"/>
         <w:widowControl/>
-        <w:spacing w:line="197" w:lineRule="auto" w:before="102" w:after="0"/>
-        <w:ind w:left="0" w:right="4134" w:firstLine="0"/>
-        <w:jc w:val="right"/>
+        <w:spacing w:line="220" w:lineRule="exact" w:before="0" w:after="368"/>
+        <w:ind w:left="0" w:right="0"/>
       </w:pPr>
-      <w:r>
-        <w:rPr>
-          <w:rFonts w:ascii="Calibri" w:hAnsi="Calibri" w:eastAsia="Calibri"/>
-          <w:b/>
-          <w:i w:val="0"/>
-          <w:color w:val="000000"/>
-          <w:sz w:val="32"/>
-        </w:rPr>
-        <w:t xml:space="preserve">Truy vấn cơ bản (phần 1) </w:t>
-      </w:r>
     </w:p>
     <w:p>
       <w:pPr>
         <w:autoSpaceDN w:val="0"/>
         <w:autoSpaceDE w:val="0"/>
         <w:widowControl/>
-        <w:spacing w:line="226" w:lineRule="auto" w:before="168" w:after="0"/>
-        <w:ind w:left="246" w:right="0" w:firstLine="0"/>
+        <w:spacing w:line="197" w:lineRule="auto" w:before="0" w:after="0"/>
+        <w:ind w:left="382" w:right="0" w:firstLine="0"/>
         <w:jc w:val="left"/>
       </w:pPr>
       <w:r>
         <w:rPr>
-          <w:rFonts w:ascii="Wingdings" w:hAnsi="Wingdings" w:eastAsia="Wingdings"/>
+          <w:rFonts w:ascii="Calibri" w:hAnsi="Calibri" w:eastAsia="Calibri"/>
           <w:b w:val="0"/>
           <w:i w:val="0"/>
-          <w:color w:val="000000"/>
-          <w:sz w:val="22"/>
         </w:rPr>
-        <w:t>❖</w:t>
-      </w:r>
-      <w:r>
-        <w:rPr>
-          <w:rFonts w:ascii="Calibri" w:hAnsi="Calibri" w:eastAsia="Calibri"/>
-          <w:b/>
-          <w:i/>
-          <w:color w:val="000000"/>
-          <w:sz w:val="22"/>
-        </w:rPr>
-        <w:t xml:space="preserve">Nội dung chính </w:t>
+        <w:t xml:space="preserve">Bước 4: Chọn như trong hình vẽ (với kích thước 450mb) </w:t>
       </w:r>
     </w:p>
     <w:p>
       <w:pPr>
-        <w:autoSpaceDN w:val="0"/>
-        <w:tabs>
-          <w:tab w:pos="1074" w:val="left"/>
-        </w:tabs>
-        <w:autoSpaceDE w:val="0"/>
-        <w:widowControl/>
-        <w:spacing w:line="322" w:lineRule="exact" w:before="0" w:after="0"/>
-        <w:ind w:left="734" w:right="0" w:firstLine="0"/>
-        <w:jc w:val="left"/>
+        <w:sectPr>
+          <w:pgSz w:w="11906" w:h="16841"/>
+          <w:pgMar w:top="588" w:right="994" w:bottom="1012" w:left="1440" w:header="720" w:footer="720" w:gutter="0"/>
+          <w:cols/>
+          <w:docGrid w:linePitch="360"/>
+        </w:sectPr>
       </w:pPr>
-      <w:r>
-        <w:rPr>
-          <w:rFonts w:ascii="TimesNewRomanPSMT" w:hAnsi="TimesNewRomanPSMT" w:eastAsia="TimesNewRomanPSMT"/>
-          <w:b w:val="0"/>
-          <w:i w:val="0"/>
-          <w:color w:val="000000"/>
-          <w:sz w:val="24"/>
-        </w:rPr>
-        <w:t>-</w:t>
-      </w:r>
-      <w:r>
-        <w:tab/>
-      </w:r>
-      <w:r>
-        <w:rPr>
-          <w:rFonts w:ascii="TimesNewRomanPSMT" w:hAnsi="TimesNewRomanPSMT" w:eastAsia="TimesNewRomanPSMT"/>
-          <w:b w:val="0"/>
-          <w:i w:val="0"/>
-          <w:color w:val="000000"/>
-          <w:sz w:val="24"/>
-        </w:rPr>
-        <w:t xml:space="preserve">Câu lệnh Select: cú pháp và cách sử dụng </w:t>
-      </w:r>
-    </w:p>
-    <w:p>
-      <w:pPr>
-        <w:autoSpaceDN w:val="0"/>
-        <w:tabs>
-          <w:tab w:pos="1074" w:val="left"/>
-        </w:tabs>
-        <w:autoSpaceDE w:val="0"/>
-        <w:widowControl/>
-        <w:spacing w:line="320" w:lineRule="exact" w:before="66" w:after="0"/>
-        <w:ind w:left="734" w:right="0" w:firstLine="0"/>
-        <w:jc w:val="left"/>
-      </w:pPr>
-      <w:r>
-        <w:rPr>
-          <w:rFonts w:ascii="TimesNewRomanPSMT" w:hAnsi="TimesNewRomanPSMT" w:eastAsia="TimesNewRomanPSMT"/>
-          <w:b w:val="0"/>
-          <w:i w:val="0"/>
-          <w:color w:val="000000"/>
-          <w:sz w:val="24"/>
-        </w:rPr>
-        <w:t>-</w:t>
-      </w:r>
-      <w:r>
-        <w:tab/>
-      </w:r>
-      <w:r>
-        <w:rPr>
-          <w:rFonts w:ascii="TimesNewRomanPSMT" w:hAnsi="TimesNewRomanPSMT" w:eastAsia="TimesNewRomanPSMT"/>
-          <w:b w:val="0"/>
-          <w:i w:val="0"/>
-          <w:color w:val="000000"/>
-          <w:sz w:val="24"/>
-        </w:rPr>
-        <w:t xml:space="preserve">Mệnh đề where </w:t>
-      </w:r>
-    </w:p>
-    <w:p>
-      <w:pPr>
-        <w:autoSpaceDN w:val="0"/>
-        <w:tabs>
-          <w:tab w:pos="1074" w:val="left"/>
-        </w:tabs>
-        <w:autoSpaceDE w:val="0"/>
-        <w:widowControl/>
-        <w:spacing w:line="320" w:lineRule="exact" w:before="70" w:after="0"/>
-        <w:ind w:left="734" w:right="0" w:firstLine="0"/>
-        <w:jc w:val="left"/>
-      </w:pPr>
-      <w:r>
-        <w:rPr>
-          <w:rFonts w:ascii="TimesNewRomanPSMT" w:hAnsi="TimesNewRomanPSMT" w:eastAsia="TimesNewRomanPSMT"/>
-          <w:b w:val="0"/>
-          <w:i w:val="0"/>
-          <w:color w:val="000000"/>
-          <w:sz w:val="24"/>
-        </w:rPr>
-        <w:t>-</w:t>
-      </w:r>
-      <w:r>
-        <w:tab/>
-      </w:r>
-      <w:r>
-        <w:rPr>
-          <w:rFonts w:ascii="TimesNewRomanPSMT" w:hAnsi="TimesNewRomanPSMT" w:eastAsia="TimesNewRomanPSMT"/>
-          <w:b w:val="0"/>
-          <w:i w:val="0"/>
-          <w:color w:val="000000"/>
-          <w:sz w:val="24"/>
-        </w:rPr>
-        <w:t xml:space="preserve">Loại bỏ dữ liệu kết quả trùng lặp với DISTINCT </w:t>
-      </w:r>
-    </w:p>
-    <w:p>
-      <w:pPr>
-        <w:autoSpaceDN w:val="0"/>
-        <w:tabs>
-          <w:tab w:pos="1074" w:val="left"/>
-        </w:tabs>
-        <w:autoSpaceDE w:val="0"/>
-        <w:widowControl/>
-        <w:spacing w:line="320" w:lineRule="exact" w:before="70" w:after="0"/>
-        <w:ind w:left="734" w:right="0" w:firstLine="0"/>
-        <w:jc w:val="left"/>
-      </w:pPr>
-      <w:r>
-        <w:rPr>
-          <w:rFonts w:ascii="TimesNewRomanPSMT" w:hAnsi="TimesNewRomanPSMT" w:eastAsia="TimesNewRomanPSMT"/>
-          <w:b w:val="0"/>
-          <w:i w:val="0"/>
-          <w:color w:val="000000"/>
-          <w:sz w:val="24"/>
-        </w:rPr>
-        <w:t>-</w:t>
-      </w:r>
-      <w:r>
-        <w:tab/>
-      </w:r>
-      <w:r>
-        <w:rPr>
-          <w:rFonts w:ascii="TimesNewRomanPSMT" w:hAnsi="TimesNewRomanPSMT" w:eastAsia="TimesNewRomanPSMT"/>
-          <w:b w:val="0"/>
-          <w:i w:val="0"/>
-          <w:color w:val="000000"/>
-          <w:sz w:val="24"/>
-        </w:rPr>
-        <w:t xml:space="preserve">Giới hạn các bản ghi trả về bằng LIMIT </w:t>
-      </w:r>
     </w:p>
     <w:p>
       <w:pPr>
         <w:autoSpaceDN w:val="0"/>
         <w:autoSpaceDE w:val="0"/>
         <w:widowControl/>
-        <w:spacing w:line="197" w:lineRule="auto" w:before="424" w:after="0"/>
-        <w:ind w:left="392" w:right="0" w:firstLine="0"/>
-        <w:jc w:val="left"/>
+        <w:spacing w:line="220" w:lineRule="exact" w:before="0" w:after="334"/>
+        <w:ind w:left="0" w:right="0"/>
       </w:pPr>
-      <w:r>
-        <w:rPr>
-          <w:rFonts w:ascii="Calibri" w:hAnsi="Calibri" w:eastAsia="Calibri"/>
-          <w:b/>
-          <w:i w:val="0"/>
-          <w:color w:val="000000"/>
-          <w:sz w:val="22"/>
-        </w:rPr>
-        <w:t>1.</w:t>
-      </w:r>
-      <w:r>
-        <w:rPr>
-          <w:rFonts w:ascii="Calibri" w:hAnsi="Calibri" w:eastAsia="Calibri"/>
-          <w:b/>
-          <w:i w:val="0"/>
-          <w:color w:val="000000"/>
-          <w:sz w:val="22"/>
-        </w:rPr>
-        <w:t xml:space="preserve">Cài đặt cở sở dữ liệu mẫu </w:t>
-      </w:r>
     </w:p>
     <w:p>
       <w:pPr>
         <w:autoSpaceDN w:val="0"/>
         <w:autoSpaceDE w:val="0"/>
         <w:widowControl/>
-        <w:spacing w:line="264" w:lineRule="exact" w:before="168" w:after="0"/>
+        <w:spacing w:line="288" w:lineRule="auto" w:before="0" w:after="0"/>
         <w:ind w:left="382" w:right="0" w:firstLine="0"/>
         <w:jc w:val="left"/>
       </w:pPr>
       <w:r>
         <w:rPr>
-          <w:rFonts w:ascii="TimesNewRomanPSMT" w:hAnsi="TimesNewRomanPSMT" w:eastAsia="TimesNewRomanPSMT"/>
-          <w:b w:val="0"/>
+          <w:rFonts w:ascii="Times New Roman" w:hAnsi="Times New Roman" w:eastAsia="Times New Roman"/>
+          <w:b/>
           <w:i w:val="0"/>
-          <w:color w:val="2B2B2B"/>
-          <w:sz w:val="24"/>
         </w:rPr>
-        <w:t xml:space="preserve">Cơ sở dữ liệu mẫu bao gồm các bảng sau: </w:t>
+        <w:t xml:space="preserve">Bước 2: Check requirements (Chọn next) </w:t>
       </w:r>
     </w:p>
     <w:p>
       <w:pPr>
-        <w:autoSpaceDN w:val="0"/>
-        <w:tabs>
-          <w:tab w:pos="1074" w:val="left"/>
-        </w:tabs>
-        <w:autoSpaceDE w:val="0"/>
-        <w:widowControl/>
-        <w:spacing w:line="292" w:lineRule="exact" w:before="76" w:after="0"/>
-        <w:ind w:left="734" w:right="0" w:firstLine="0"/>
-        <w:jc w:val="left"/>
+        <w:sectPr>
+          <w:pgSz w:w="11906" w:h="16841"/>
+          <w:pgMar w:top="552" w:right="1440" w:bottom="1440" w:left="1440" w:header="720" w:footer="720" w:gutter="0"/>
+          <w:cols/>
+          <w:docGrid w:linePitch="360"/>
+        </w:sectPr>
       </w:pPr>
-      <w:r>
-        <w:rPr>
-          <w:rFonts w:ascii="ArialMT" w:hAnsi="ArialMT" w:eastAsia="ArialMT"/>
-          <w:b w:val="0"/>
-          <w:i w:val="0"/>
-          <w:color w:val="2B2B2B"/>
-          <w:sz w:val="19"/>
-        </w:rPr>
-        <w:t xml:space="preserve">• </w:t>
-      </w:r>
-      <w:r>
-        <w:tab/>
-      </w:r>
-      <w:r>
-        <w:rPr>
-          <w:rFonts w:ascii="Times New Roman" w:hAnsi="Times New Roman" w:eastAsia="Times New Roman"/>
-          <w:b w:val="0"/>
-          <w:i/>
-          <w:color w:val="2B2B2B"/>
-          <w:sz w:val="24"/>
-        </w:rPr>
-        <w:t>Customers</w:t>
-      </w:r>
-      <w:r>
-        <w:rPr>
-          <w:rFonts w:ascii="TimesNewRomanPSMT" w:hAnsi="TimesNewRomanPSMT" w:eastAsia="TimesNewRomanPSMT"/>
-          <w:b w:val="0"/>
-          <w:i w:val="0"/>
-          <w:color w:val="2B2B2B"/>
-          <w:sz w:val="24"/>
-        </w:rPr>
-        <w:t xml:space="preserve">: Lưu trữ thông tin về khách hàng. </w:t>
-      </w:r>
     </w:p>
     <w:p>
       <w:pPr>
         <w:autoSpaceDN w:val="0"/>
-        <w:tabs>
-          <w:tab w:pos="1074" w:val="left"/>
-        </w:tabs>
         <w:autoSpaceDE w:val="0"/>
         <w:widowControl/>
-        <w:spacing w:line="292" w:lineRule="exact" w:before="64" w:after="0"/>
-        <w:ind w:left="734" w:right="0" w:firstLine="0"/>
-        <w:jc w:val="left"/>
+        <w:spacing w:line="220" w:lineRule="exact" w:before="0" w:after="346"/>
+        <w:ind w:left="0" w:right="0"/>
       </w:pPr>
-      <w:r>
-        <w:rPr>
-          <w:rFonts w:ascii="ArialMT" w:hAnsi="ArialMT" w:eastAsia="ArialMT"/>
-          <w:b w:val="0"/>
-          <w:i w:val="0"/>
-          <w:color w:val="2B2B2B"/>
-          <w:sz w:val="19"/>
-        </w:rPr>
-        <w:t xml:space="preserve">• </w:t>
-      </w:r>
-      <w:r>
-        <w:tab/>
-      </w:r>
-      <w:r>
-        <w:rPr>
-          <w:rFonts w:ascii="Times New Roman" w:hAnsi="Times New Roman" w:eastAsia="Times New Roman"/>
-          <w:b w:val="0"/>
-          <w:i/>
-          <w:color w:val="2B2B2B"/>
-          <w:sz w:val="24"/>
-        </w:rPr>
-        <w:t>Products</w:t>
-      </w:r>
-      <w:r>
-        <w:rPr>
-          <w:rFonts w:ascii="TimesNewRomanPSMT" w:hAnsi="TimesNewRomanPSMT" w:eastAsia="TimesNewRomanPSMT"/>
-          <w:b w:val="0"/>
-          <w:i w:val="0"/>
-          <w:color w:val="2B2B2B"/>
-          <w:sz w:val="24"/>
-        </w:rPr>
-        <w:t xml:space="preserve">: Lưu trữ danh sách về các sản phẩm. </w:t>
-      </w:r>
     </w:p>
     <w:p>
       <w:pPr>
         <w:autoSpaceDN w:val="0"/>
-        <w:tabs>
-          <w:tab w:pos="1074" w:val="left"/>
-        </w:tabs>
         <w:autoSpaceDE w:val="0"/>
         <w:widowControl/>
-        <w:spacing w:line="294" w:lineRule="exact" w:before="62" w:after="0"/>
-        <w:ind w:left="734" w:right="0" w:firstLine="0"/>
+        <w:spacing w:line="240" w:lineRule="auto" w:before="0" w:after="0"/>
+        <w:ind w:left="380" w:right="0" w:firstLine="0"/>
         <w:jc w:val="left"/>
       </w:pPr>
       <w:r>
-        <w:rPr>
-          <w:rFonts w:ascii="ArialMT" w:hAnsi="ArialMT" w:eastAsia="ArialMT"/>
-          <w:b w:val="0"/>
-          <w:i w:val="0"/>
-          <w:color w:val="2B2B2B"/>
-          <w:sz w:val="19"/>
-        </w:rPr>
-        <w:t xml:space="preserve">• </w:t>
-      </w:r>
-      <w:r>
-        <w:tab/>
-      </w:r>
-      <w:r>
-        <w:rPr>
-          <w:rFonts w:ascii="Times New Roman" w:hAnsi="Times New Roman" w:eastAsia="Times New Roman"/>
-          <w:b w:val="0"/>
-          <w:i/>
-          <w:color w:val="2B2B2B"/>
-          <w:sz w:val="24"/>
-        </w:rPr>
-        <w:t>ProductLines</w:t>
-      </w:r>
-      <w:r>
-        <w:rPr>
-          <w:rFonts w:ascii="TimesNewRomanPSMT" w:hAnsi="TimesNewRomanPSMT" w:eastAsia="TimesNewRomanPSMT"/>
-          <w:b w:val="0"/>
-          <w:i w:val="0"/>
-          <w:color w:val="2B2B2B"/>
-          <w:sz w:val="24"/>
-        </w:rPr>
-        <w:t xml:space="preserve">: Lưu trữ danh mục các loại sản phẩm </w:t>
-      </w:r>
-    </w:p>
-    <w:p>
-      <w:pPr>
-        <w:autoSpaceDN w:val="0"/>
-        <w:tabs>
-          <w:tab w:pos="1074" w:val="left"/>
-        </w:tabs>
-        <w:autoSpaceDE w:val="0"/>
-        <w:widowControl/>
-        <w:spacing w:line="294" w:lineRule="exact" w:before="58" w:after="0"/>
-        <w:ind w:left="734" w:right="0" w:firstLine="0"/>
-        <w:jc w:val="left"/>
-      </w:pPr>
-      <w:r>
-        <w:rPr>
-          <w:rFonts w:ascii="ArialMT" w:hAnsi="ArialMT" w:eastAsia="ArialMT"/>
-          <w:b w:val="0"/>
-          <w:i w:val="0"/>
-          <w:color w:val="2B2B2B"/>
-          <w:sz w:val="19"/>
-        </w:rPr>
-        <w:t xml:space="preserve">• </w:t>
-      </w:r>
-      <w:r>
-        <w:tab/>
-      </w:r>
-      <w:r>
-        <w:rPr>
-          <w:rFonts w:ascii="Times New Roman" w:hAnsi="Times New Roman" w:eastAsia="Times New Roman"/>
-          <w:b w:val="0"/>
-          <w:i/>
-          <w:color w:val="2B2B2B"/>
-          <w:sz w:val="24"/>
-        </w:rPr>
-        <w:t>Orders</w:t>
-      </w:r>
-      <w:r>
-        <w:rPr>
-          <w:rFonts w:ascii="TimesNewRomanPSMT" w:hAnsi="TimesNewRomanPSMT" w:eastAsia="TimesNewRomanPSMT"/>
-          <w:b w:val="0"/>
-          <w:i w:val="0"/>
-          <w:color w:val="2B2B2B"/>
-          <w:sz w:val="24"/>
-        </w:rPr>
-        <w:t xml:space="preserve">: Lưu trữ các đơn hàng được đặt bởi các khách hàng. </w:t>
-      </w:r>
-    </w:p>
-    <w:p>
-      <w:pPr>
-        <w:autoSpaceDN w:val="0"/>
-        <w:tabs>
-          <w:tab w:pos="1074" w:val="left"/>
-        </w:tabs>
-        <w:autoSpaceDE w:val="0"/>
-        <w:widowControl/>
-        <w:spacing w:line="292" w:lineRule="exact" w:before="64" w:after="0"/>
-        <w:ind w:left="734" w:right="0" w:firstLine="0"/>
-        <w:jc w:val="left"/>
-      </w:pPr>
-      <w:r>
-        <w:rPr>
-          <w:rFonts w:ascii="ArialMT" w:hAnsi="ArialMT" w:eastAsia="ArialMT"/>
-          <w:b w:val="0"/>
-          <w:i w:val="0"/>
-          <w:color w:val="2B2B2B"/>
-          <w:sz w:val="19"/>
-        </w:rPr>
-        <w:t xml:space="preserve">• </w:t>
-      </w:r>
-      <w:r>
-        <w:tab/>
-      </w:r>
-      <w:r>
-        <w:rPr>
-          <w:rFonts w:ascii="Times New Roman" w:hAnsi="Times New Roman" w:eastAsia="Times New Roman"/>
-          <w:b w:val="0"/>
-          <w:i/>
-          <w:color w:val="2B2B2B"/>
-          <w:sz w:val="24"/>
-        </w:rPr>
-        <w:t>OrderDetails</w:t>
-      </w:r>
-      <w:r>
-        <w:rPr>
-          <w:rFonts w:ascii="TimesNewRomanPSMT" w:hAnsi="TimesNewRomanPSMT" w:eastAsia="TimesNewRomanPSMT"/>
-          <w:b w:val="0"/>
-          <w:i w:val="0"/>
-          <w:color w:val="2B2B2B"/>
-          <w:sz w:val="24"/>
-        </w:rPr>
-        <w:t xml:space="preserve">: Lưu trữ về chi tiết các dòng đơn hàng </w:t>
-      </w:r>
-    </w:p>
-    <w:p>
-      <w:pPr>
-        <w:autoSpaceDN w:val="0"/>
-        <w:tabs>
-          <w:tab w:pos="1074" w:val="left"/>
-          <w:tab w:pos="5928" w:val="left"/>
-          <w:tab w:pos="6742" w:val="left"/>
-        </w:tabs>
-        <w:autoSpaceDE w:val="0"/>
-        <w:widowControl/>
-        <w:spacing w:line="240" w:lineRule="auto" w:before="10" w:after="0"/>
-        <w:ind w:left="734" w:right="0" w:firstLine="0"/>
-        <w:jc w:val="left"/>
-      </w:pPr>
-      <w:r>
-        <w:rPr>
-          <w:rFonts w:ascii="ArialMT" w:hAnsi="ArialMT" w:eastAsia="ArialMT"/>
-          <w:b w:val="0"/>
-          <w:i w:val="0"/>
-          <w:color w:val="2B2B2B"/>
-          <w:sz w:val="19"/>
-        </w:rPr>
-        <w:t xml:space="preserve">• </w:t>
-      </w:r>
-      <w:r>
-        <w:tab/>
-      </w:r>
-      <w:r>
-        <w:rPr>
-          <w:rFonts w:ascii="Times New Roman" w:hAnsi="Times New Roman" w:eastAsia="Times New Roman"/>
-          <w:b w:val="0"/>
-          <w:i/>
-          <w:color w:val="2B2B2B"/>
-          <w:sz w:val="24"/>
-        </w:rPr>
-        <w:t>Payments</w:t>
-      </w:r>
-      <w:r>
-        <w:rPr>
-          <w:rFonts w:ascii="TimesNewRomanPSMT" w:hAnsi="TimesNewRomanPSMT" w:eastAsia="TimesNewRomanPSMT"/>
-          <w:b w:val="0"/>
-          <w:i w:val="0"/>
-          <w:color w:val="2B2B2B"/>
-          <w:sz w:val="24"/>
-        </w:rPr>
-        <w:t>: Lưu trữ các thanh toán của khách hàng </w:t>
-      </w:r>
-      <w:r>
         <w:drawing>
           <wp:inline xmlns:a="http://schemas.openxmlformats.org/drawingml/2006/main" xmlns:pic="http://schemas.openxmlformats.org/drawingml/2006/picture">
-            <wp:extent cx="154940" cy="160019"/>
+            <wp:extent cx="4532630" cy="3462020"/>
             <wp:docPr id="1" name="Picture 1"/>
             <wp:cNvGraphicFramePr>
               <a:graphicFrameLocks noChangeAspect="1"/>
@@ -618,7 +192,7 @@
                   <pic:spPr>
                     <a:xfrm>
                       <a:off x="0" y="0"/>
-                      <a:ext cx="154940" cy="160019"/>
+                      <a:ext cx="4532630" cy="3462020"/>
                     </a:xfrm>
                     <a:prstGeom prst="rect"/>
                   </pic:spPr>
@@ -628,123 +202,131 @@
           </wp:inline>
         </w:drawing>
       </w:r>
-      <w:r>
-        <w:tab/>
-      </w:r>
-      <w:r>
-        <w:rPr>
-          <w:rFonts w:ascii="Times New Roman" w:hAnsi="Times New Roman" w:eastAsia="Times New Roman"/>
-          <w:b w:val="0"/>
-          <w:i/>
-          <w:color w:val="2B2B2B"/>
-          <w:sz w:val="24"/>
-        </w:rPr>
-        <w:t>Employees</w:t>
-      </w:r>
-      <w:r>
-        <w:rPr>
-          <w:rFonts w:ascii="TimesNewRomanPSMT" w:hAnsi="TimesNewRomanPSMT" w:eastAsia="TimesNewRomanPSMT"/>
-          <w:b w:val="0"/>
-          <w:i w:val="0"/>
-          <w:color w:val="2B2B2B"/>
-          <w:sz w:val="24"/>
-        </w:rPr>
-        <w:t xml:space="preserve">: </w:t>
-      </w:r>
     </w:p>
     <w:p>
       <w:pPr>
         <w:autoSpaceDN w:val="0"/>
         <w:autoSpaceDE w:val="0"/>
         <w:widowControl/>
-        <w:spacing w:line="294" w:lineRule="exact" w:before="90" w:after="0"/>
-        <w:ind w:left="1074" w:right="0" w:firstLine="0"/>
+        <w:spacing w:line="290" w:lineRule="auto" w:before="354" w:after="0"/>
+        <w:ind w:left="382" w:right="0" w:firstLine="0"/>
         <w:jc w:val="left"/>
       </w:pPr>
       <w:r>
         <w:rPr>
-          <w:rFonts w:ascii="TimesNewRomanPSMT" w:hAnsi="TimesNewRomanPSMT" w:eastAsia="TimesNewRomanPSMT"/>
-          <w:b w:val="0"/>
+          <w:rFonts w:ascii="Times New Roman" w:hAnsi="Times New Roman" w:eastAsia="Times New Roman"/>
+          <w:b/>
           <w:i w:val="0"/>
-          <w:color w:val="2B2B2B"/>
-          <w:sz w:val="24"/>
         </w:rPr>
-        <w:t>Lưu trữ thông tin về các nhân viên của tổ chức </w:t>
+        <w:t xml:space="preserve">Bước 5: Chọn kiểu là Development Computer, để mặc định và chọn Next </w:t>
       </w:r>
-      <w:r>
-        <w:rPr>
-          <w:rFonts w:ascii="Times New Roman" w:hAnsi="Times New Roman" w:eastAsia="Times New Roman"/>
-          <w:b w:val="0"/>
-          <w:i/>
-          <w:color w:val="2B2B2B"/>
-          <w:sz w:val="24"/>
-        </w:rPr>
-        <w:t>Offices</w:t>
-      </w:r>
-      <w:r>
-        <w:rPr>
-          <w:rFonts w:ascii="TimesNewRomanPSMT" w:hAnsi="TimesNewRomanPSMT" w:eastAsia="TimesNewRomanPSMT"/>
-          <w:b w:val="0"/>
-          <w:i w:val="0"/>
-          <w:color w:val="2B2B2B"/>
-          <w:sz w:val="24"/>
-        </w:rPr>
-        <w:t xml:space="preserve">: Lưu thông tin </w:t>
-      </w:r>
+    </w:p>
+    <w:p>
+      <w:pPr>
+        <w:sectPr>
+          <w:pgSz w:w="11906" w:h="16841"/>
+          <w:pgMar w:top="568" w:right="1440" w:bottom="1440" w:left="1440" w:header="720" w:footer="720" w:gutter="0"/>
+          <w:cols/>
+          <w:docGrid w:linePitch="360"/>
+        </w:sectPr>
+      </w:pPr>
     </w:p>
     <w:p>
       <w:pPr>
         <w:autoSpaceDN w:val="0"/>
         <w:autoSpaceDE w:val="0"/>
         <w:widowControl/>
-        <w:spacing w:line="264" w:lineRule="exact" w:before="106" w:after="0"/>
-        <w:ind w:left="1074" w:right="0" w:firstLine="0"/>
-        <w:jc w:val="left"/>
+        <w:spacing w:line="220" w:lineRule="exact" w:before="0" w:after="334"/>
+        <w:ind w:left="0" w:right="0"/>
       </w:pPr>
-      <w:r>
-        <w:rPr>
-          <w:rFonts w:ascii="TimesNewRomanPSMT" w:hAnsi="TimesNewRomanPSMT" w:eastAsia="TimesNewRomanPSMT"/>
-          <w:b w:val="0"/>
-          <w:i w:val="0"/>
-          <w:color w:val="2B2B2B"/>
-          <w:sz w:val="24"/>
-        </w:rPr>
-        <w:t xml:space="preserve">về các văn phòng của tổ chức. </w:t>
-      </w:r>
     </w:p>
     <w:p>
       <w:pPr>
         <w:autoSpaceDN w:val="0"/>
         <w:autoSpaceDE w:val="0"/>
         <w:widowControl/>
-        <w:spacing w:line="266" w:lineRule="exact" w:before="122" w:after="0"/>
-        <w:ind w:left="734" w:right="0" w:firstLine="0"/>
+        <w:spacing w:line="288" w:lineRule="auto" w:before="0" w:after="0"/>
+        <w:ind w:left="382" w:right="0" w:firstLine="0"/>
         <w:jc w:val="left"/>
       </w:pPr>
       <w:r>
         <w:rPr>
-          <w:rFonts w:ascii="TimesNewRomanPSMT" w:hAnsi="TimesNewRomanPSMT" w:eastAsia="TimesNewRomanPSMT"/>
-          <w:b w:val="0"/>
+          <w:rFonts w:ascii="Times New Roman" w:hAnsi="Times New Roman" w:eastAsia="Times New Roman"/>
+          <w:b/>
           <w:i w:val="0"/>
-          <w:color w:val="2B2B2B"/>
-          <w:sz w:val="24"/>
         </w:rPr>
-        <w:t>Hình dưới minh họa mối quan hệ giữa các bảng dữ liệu trong cơ sở dữ liệu</w:t>
+        <w:t xml:space="preserve">Bước 6: Cấu hình và Networking, chọn Config Type là Server Computer </w:t>
       </w:r>
+    </w:p>
+    <w:p>
+      <w:pPr>
+        <w:sectPr>
+          <w:pgSz w:w="11906" w:h="16841"/>
+          <w:pgMar w:top="552" w:right="1440" w:bottom="1440" w:left="1440" w:header="720" w:footer="720" w:gutter="0"/>
+          <w:cols/>
+          <w:docGrid w:linePitch="360"/>
+        </w:sectPr>
+      </w:pPr>
     </w:p>
     <w:p>
       <w:pPr>
         <w:autoSpaceDN w:val="0"/>
         <w:autoSpaceDE w:val="0"/>
         <w:widowControl/>
-        <w:spacing w:line="240" w:lineRule="auto" w:before="400" w:after="0"/>
-        <w:ind w:left="0" w:right="0" w:firstLine="0"/>
-        <w:jc w:val="center"/>
+        <w:spacing w:line="220" w:lineRule="exact" w:before="0" w:after="334"/>
+        <w:ind w:left="0" w:right="0"/>
+      </w:pPr>
+    </w:p>
+    <w:p>
+      <w:pPr>
+        <w:autoSpaceDN w:val="0"/>
+        <w:autoSpaceDE w:val="0"/>
+        <w:widowControl/>
+        <w:spacing w:line="288" w:lineRule="auto" w:before="0" w:after="0"/>
+        <w:ind w:left="382" w:right="0" w:firstLine="0"/>
+        <w:jc w:val="left"/>
+      </w:pPr>
+      <w:r>
+        <w:rPr>
+          <w:rFonts w:ascii="Times New Roman" w:hAnsi="Times New Roman" w:eastAsia="Times New Roman"/>
+          <w:b/>
+          <w:i w:val="0"/>
+        </w:rPr>
+        <w:t xml:space="preserve">Bước 8: Đặt password cho ROOT, các bạn đặt là CSDL2021, sau đấy chọn next </w:t>
+      </w:r>
+    </w:p>
+    <w:p>
+      <w:pPr>
+        <w:sectPr>
+          <w:pgSz w:w="11906" w:h="16841"/>
+          <w:pgMar w:top="552" w:right="994" w:bottom="958" w:left="1440" w:header="720" w:footer="720" w:gutter="0"/>
+          <w:cols/>
+          <w:docGrid w:linePitch="360"/>
+        </w:sectPr>
+      </w:pPr>
+    </w:p>
+    <w:p>
+      <w:pPr>
+        <w:autoSpaceDN w:val="0"/>
+        <w:autoSpaceDE w:val="0"/>
+        <w:widowControl/>
+        <w:spacing w:line="220" w:lineRule="exact" w:before="0" w:after="346"/>
+        <w:ind w:left="0" w:right="0"/>
+      </w:pPr>
+    </w:p>
+    <w:p>
+      <w:pPr>
+        <w:autoSpaceDN w:val="0"/>
+        <w:autoSpaceDE w:val="0"/>
+        <w:widowControl/>
+        <w:spacing w:line="240" w:lineRule="auto" w:before="0" w:after="0"/>
+        <w:ind w:left="380" w:right="0" w:firstLine="0"/>
+        <w:jc w:val="left"/>
       </w:pPr>
       <w:r>
         <w:drawing>
           <wp:inline xmlns:a="http://schemas.openxmlformats.org/drawingml/2006/main" xmlns:pic="http://schemas.openxmlformats.org/drawingml/2006/picture">
-            <wp:extent cx="6428740" cy="4215130"/>
+            <wp:extent cx="5759450" cy="4323080"/>
             <wp:docPr id="2" name="Picture 2"/>
             <wp:cNvGraphicFramePr>
               <a:graphicFrameLocks noChangeAspect="1"/>
@@ -765,7 +347,7 @@
                   <pic:spPr>
                     <a:xfrm>
                       <a:off x="0" y="0"/>
-                      <a:ext cx="6428740" cy="4215130"/>
+                      <a:ext cx="5759450" cy="4323080"/>
                     </a:xfrm>
                     <a:prstGeom prst="rect"/>
                   </pic:spPr>
@@ -778,9 +360,27 @@
     </w:p>
     <w:p>
       <w:pPr>
+        <w:autoSpaceDN w:val="0"/>
+        <w:autoSpaceDE w:val="0"/>
+        <w:widowControl/>
+        <w:spacing w:line="290" w:lineRule="auto" w:before="1000" w:after="0"/>
+        <w:ind w:left="382" w:right="0" w:firstLine="0"/>
+        <w:jc w:val="left"/>
+      </w:pPr>
+      <w:r>
+        <w:rPr>
+          <w:rFonts w:ascii="Times New Roman" w:hAnsi="Times New Roman" w:eastAsia="Times New Roman"/>
+          <w:b/>
+          <w:i w:val="0"/>
+        </w:rPr>
+        <w:t xml:space="preserve">Bước 11: Click vào finish </w:t>
+      </w:r>
+    </w:p>
+    <w:p>
+      <w:pPr>
         <w:sectPr>
           <w:pgSz w:w="11906" w:h="16841"/>
-          <w:pgMar w:top="720" w:right="296" w:bottom="578" w:left="1440" w:header="720" w:footer="720" w:gutter="0"/>
+          <w:pgMar w:top="568" w:right="996" w:bottom="974" w:left="1440" w:header="720" w:footer="720" w:gutter="0"/>
           <w:cols/>
           <w:docGrid w:linePitch="360"/>
         </w:sectPr>
@@ -791,7 +391,7 @@
         <w:autoSpaceDN w:val="0"/>
         <w:autoSpaceDE w:val="0"/>
         <w:widowControl/>
-        <w:spacing w:line="220" w:lineRule="exact" w:before="0" w:after="332"/>
+        <w:spacing w:line="220" w:lineRule="exact" w:before="0" w:after="334"/>
         <w:ind w:left="0" w:right="0"/>
       </w:pPr>
     </w:p>
@@ -800,529 +400,8 @@
         <w:autoSpaceDN w:val="0"/>
         <w:autoSpaceDE w:val="0"/>
         <w:widowControl/>
-        <w:spacing w:line="320" w:lineRule="exact" w:before="0" w:after="0"/>
-        <w:ind w:left="338" w:right="0" w:firstLine="0"/>
-        <w:jc w:val="left"/>
-      </w:pPr>
-      <w:r>
-        <w:rPr>
-          <w:rFonts w:ascii="TimesNewRomanPSMT" w:hAnsi="TimesNewRomanPSMT" w:eastAsia="TimesNewRomanPSMT"/>
-          <w:b w:val="0"/>
-          <w:i w:val="0"/>
-          <w:color w:val="000000"/>
-          <w:sz w:val="24"/>
-        </w:rPr>
-        <w:t xml:space="preserve">Tải file script </w:t>
-      </w:r>
-      <w:r>
-        <w:rPr>
-          <w:rFonts w:ascii="Times New Roman" w:hAnsi="Times New Roman" w:eastAsia="Times New Roman"/>
-          <w:b w:val="0"/>
-          <w:i/>
-          <w:color w:val="000000"/>
-          <w:sz w:val="24"/>
-        </w:rPr>
-        <w:t>sampledatabase.sql</w:t>
-      </w:r>
-      <w:r>
-        <w:rPr>
-          <w:rFonts w:ascii="TimesNewRomanPSMT" w:hAnsi="TimesNewRomanPSMT" w:eastAsia="TimesNewRomanPSMT"/>
-          <w:b w:val="0"/>
-          <w:i w:val="0"/>
-          <w:color w:val="000000"/>
-          <w:sz w:val="24"/>
-        </w:rPr>
-        <w:t xml:space="preserve"> để tạo CSDLvề từ địa chỉ: </w:t>
-      </w:r>
-    </w:p>
-    <w:p>
-      <w:pPr>
-        <w:autoSpaceDN w:val="0"/>
-        <w:autoSpaceDE w:val="0"/>
-        <w:widowControl/>
-        <w:spacing w:line="194" w:lineRule="auto" w:before="154" w:after="0"/>
-        <w:ind w:left="338" w:right="0" w:firstLine="0"/>
-        <w:jc w:val="left"/>
-      </w:pPr>
-      <w:r>
-        <w:rPr>
-          <w:rFonts w:ascii="Calibri" w:hAnsi="Calibri" w:eastAsia="Calibri"/>
-          <w:b w:val="0"/>
-          <w:i w:val="0"/>
-          <w:color w:val="0000FF"/>
-          <w:sz w:val="21"/>
-          <w:u w:val="single"/>
-        </w:rPr>
-        <w:t>http://www.mysqltutorial.org/mysql-sample-database.aspx</w:t>
-      </w:r>
-    </w:p>
-    <w:p>
-      <w:pPr>
-        <w:autoSpaceDN w:val="0"/>
-        <w:autoSpaceDE w:val="0"/>
-        <w:widowControl/>
-        <w:spacing w:line="320" w:lineRule="exact" w:before="362" w:after="0"/>
+        <w:spacing w:line="288" w:lineRule="auto" w:before="0" w:after="0"/>
         <w:ind w:left="382" w:right="0" w:firstLine="0"/>
-        <w:jc w:val="left"/>
-      </w:pPr>
-      <w:r>
-        <w:rPr>
-          <w:rFonts w:ascii="TimesNewRomanPSMT" w:hAnsi="TimesNewRomanPSMT" w:eastAsia="TimesNewRomanPSMT"/>
-          <w:b w:val="0"/>
-          <w:i w:val="0"/>
-          <w:color w:val="000000"/>
-          <w:sz w:val="24"/>
-        </w:rPr>
-        <w:t xml:space="preserve">Giả sử file </w:t>
-      </w:r>
-      <w:r>
-        <w:rPr>
-          <w:rFonts w:ascii="Times New Roman" w:hAnsi="Times New Roman" w:eastAsia="Times New Roman"/>
-          <w:b w:val="0"/>
-          <w:i/>
-          <w:color w:val="000000"/>
-          <w:sz w:val="24"/>
-        </w:rPr>
-        <w:t>sampledatabase.sql</w:t>
-      </w:r>
-      <w:r>
-        <w:rPr>
-          <w:rFonts w:ascii="TimesNewRomanPSMT" w:hAnsi="TimesNewRomanPSMT" w:eastAsia="TimesNewRomanPSMT"/>
-          <w:b w:val="0"/>
-          <w:i w:val="0"/>
-          <w:color w:val="000000"/>
-          <w:sz w:val="24"/>
-        </w:rPr>
-        <w:t xml:space="preserve"> được đặt trong thư mục gốc ổ C: </w:t>
-      </w:r>
-    </w:p>
-    <w:p>
-      <w:pPr>
-        <w:autoSpaceDN w:val="0"/>
-        <w:autoSpaceDE w:val="0"/>
-        <w:widowControl/>
-        <w:spacing w:line="296" w:lineRule="exact" w:before="358" w:after="0"/>
-        <w:ind w:left="392" w:right="432" w:hanging="10"/>
-        <w:jc w:val="left"/>
-      </w:pPr>
-      <w:r>
-        <w:rPr>
-          <w:rFonts w:ascii="TimesNewRomanPSMT" w:hAnsi="TimesNewRomanPSMT" w:eastAsia="TimesNewRomanPSMT"/>
-          <w:b w:val="0"/>
-          <w:i w:val="0"/>
-          <w:color w:val="000000"/>
-          <w:sz w:val="24"/>
-        </w:rPr>
-        <w:t xml:space="preserve">Đăng nhập vào MySQL server từ chương trình khách </w:t>
-      </w:r>
-      <w:r>
-        <w:rPr>
-          <w:rFonts w:ascii="Times New Roman" w:hAnsi="Times New Roman" w:eastAsia="Times New Roman"/>
-          <w:b w:val="0"/>
-          <w:i/>
-          <w:color w:val="000000"/>
-          <w:sz w:val="24"/>
-        </w:rPr>
-        <w:t>mysql.exe</w:t>
-      </w:r>
-      <w:r>
-        <w:rPr>
-          <w:rFonts w:ascii="TimesNewRomanPSMT" w:hAnsi="TimesNewRomanPSMT" w:eastAsia="TimesNewRomanPSMT"/>
-          <w:b w:val="0"/>
-          <w:i w:val="0"/>
-          <w:color w:val="000000"/>
-          <w:sz w:val="24"/>
-        </w:rPr>
-        <w:t xml:space="preserve"> sử dụng tài khoản </w:t>
-      </w:r>
-      <w:r>
-        <w:rPr>
-          <w:rFonts w:ascii="TimesNewRomanPSMT" w:hAnsi="TimesNewRomanPSMT" w:eastAsia="TimesNewRomanPSMT"/>
-          <w:b w:val="0"/>
-          <w:i w:val="0"/>
-          <w:color w:val="000000"/>
-          <w:sz w:val="24"/>
-        </w:rPr>
-        <w:t xml:space="preserve">root </w:t>
-      </w:r>
-    </w:p>
-    <w:p>
-      <w:pPr>
-        <w:autoSpaceDN w:val="0"/>
-        <w:autoSpaceDE w:val="0"/>
-        <w:widowControl/>
-        <w:spacing w:line="266" w:lineRule="exact" w:before="368" w:after="0"/>
-        <w:ind w:left="382" w:right="0" w:firstLine="0"/>
-        <w:jc w:val="left"/>
-      </w:pPr>
-      <w:r>
-        <w:rPr>
-          <w:rFonts w:ascii="TimesNewRomanPSMT" w:hAnsi="TimesNewRomanPSMT" w:eastAsia="TimesNewRomanPSMT"/>
-          <w:b w:val="0"/>
-          <w:i w:val="0"/>
-          <w:color w:val="000000"/>
-          <w:sz w:val="24"/>
-        </w:rPr>
-        <w:t xml:space="preserve">Từ dấu nhắc mysql&gt; thi hành câu lệnh sau: </w:t>
-      </w:r>
-    </w:p>
-    <w:p>
-      <w:pPr>
-        <w:autoSpaceDN w:val="0"/>
-        <w:autoSpaceDE w:val="0"/>
-        <w:widowControl/>
-        <w:spacing w:line="240" w:lineRule="auto" w:before="362" w:after="0"/>
-        <w:ind w:left="382" w:right="0" w:firstLine="0"/>
-        <w:jc w:val="left"/>
-      </w:pPr>
-      <w:r>
-        <w:rPr>
-          <w:rFonts w:ascii="Courier New" w:hAnsi="Courier New" w:eastAsia="Courier New"/>
-          <w:b w:val="0"/>
-          <w:i w:val="0"/>
-          <w:color w:val="000000"/>
-          <w:sz w:val="24"/>
-        </w:rPr>
-        <w:t xml:space="preserve">source c:\sampledatabase.sql </w:t>
-      </w:r>
-    </w:p>
-    <w:p>
-      <w:pPr>
-        <w:autoSpaceDN w:val="0"/>
-        <w:autoSpaceDE w:val="0"/>
-        <w:widowControl/>
-        <w:spacing w:line="292" w:lineRule="exact" w:before="382" w:after="0"/>
-        <w:ind w:left="382" w:right="0" w:firstLine="0"/>
-        <w:jc w:val="left"/>
-      </w:pPr>
-      <w:r>
-        <w:rPr>
-          <w:rFonts w:ascii="TimesNewRomanPSMT" w:hAnsi="TimesNewRomanPSMT" w:eastAsia="TimesNewRomanPSMT"/>
-          <w:b w:val="0"/>
-          <w:i w:val="0"/>
-          <w:color w:val="000000"/>
-          <w:sz w:val="24"/>
-        </w:rPr>
-        <w:t xml:space="preserve">Cơ sở dữ liệu được tạo ra có tên là </w:t>
-      </w:r>
-      <w:r>
-        <w:rPr>
-          <w:rFonts w:ascii="Times New Roman" w:hAnsi="Times New Roman" w:eastAsia="Times New Roman"/>
-          <w:b w:val="0"/>
-          <w:i/>
-          <w:color w:val="000000"/>
-          <w:sz w:val="24"/>
-        </w:rPr>
-        <w:t xml:space="preserve">classicmodels </w:t>
-      </w:r>
-    </w:p>
-    <w:p>
-      <w:pPr>
-        <w:autoSpaceDN w:val="0"/>
-        <w:autoSpaceDE w:val="0"/>
-        <w:widowControl/>
-        <w:spacing w:line="197" w:lineRule="auto" w:before="432" w:after="0"/>
-        <w:ind w:left="392" w:right="0" w:firstLine="0"/>
-        <w:jc w:val="left"/>
-      </w:pPr>
-      <w:r>
-        <w:rPr>
-          <w:rFonts w:ascii="Calibri" w:hAnsi="Calibri" w:eastAsia="Calibri"/>
-          <w:b/>
-          <w:i w:val="0"/>
-          <w:color w:val="000000"/>
-          <w:sz w:val="22"/>
-        </w:rPr>
-        <w:t>2.</w:t>
-      </w:r>
-      <w:r>
-        <w:rPr>
-          <w:rFonts w:ascii="Calibri" w:hAnsi="Calibri" w:eastAsia="Calibri"/>
-          <w:b/>
-          <w:i w:val="0"/>
-          <w:color w:val="000000"/>
-          <w:sz w:val="22"/>
-        </w:rPr>
-        <w:t xml:space="preserve">Thực hiện truy vấn với câu lệnh SELECT </w:t>
-      </w:r>
-    </w:p>
-    <w:p>
-      <w:pPr>
-        <w:autoSpaceDN w:val="0"/>
-        <w:autoSpaceDE w:val="0"/>
-        <w:widowControl/>
-        <w:spacing w:line="380" w:lineRule="exact" w:before="48" w:after="0"/>
-        <w:ind w:left="392" w:right="720" w:hanging="10"/>
-        <w:jc w:val="left"/>
-      </w:pPr>
-      <w:r>
-        <w:rPr>
-          <w:rFonts w:ascii="TimesNewRomanPSMT" w:hAnsi="TimesNewRomanPSMT" w:eastAsia="TimesNewRomanPSMT"/>
-          <w:b w:val="0"/>
-          <w:i w:val="0"/>
-          <w:color w:val="2B2B2B"/>
-          <w:sz w:val="24"/>
-        </w:rPr>
-        <w:t xml:space="preserve">Trong phần này,  sẽ học cách sử dụng mệnh đề SELECT để truy vấn dữ liệu từ các </w:t>
-      </w:r>
-      <w:r>
-        <w:rPr>
-          <w:rFonts w:ascii="TimesNewRomanPSMT" w:hAnsi="TimesNewRomanPSMT" w:eastAsia="TimesNewRomanPSMT"/>
-          <w:b w:val="0"/>
-          <w:i w:val="0"/>
-          <w:color w:val="2B2B2B"/>
-          <w:sz w:val="24"/>
-        </w:rPr>
-        <w:t xml:space="preserve">bảng cơ sở dữ liệu. </w:t>
-      </w:r>
-    </w:p>
-    <w:p>
-      <w:pPr>
-        <w:autoSpaceDN w:val="0"/>
-        <w:autoSpaceDE w:val="0"/>
-        <w:widowControl/>
-        <w:spacing w:line="245" w:lineRule="auto" w:before="420" w:after="0"/>
-        <w:ind w:left="382" w:right="3888" w:firstLine="10"/>
-        <w:jc w:val="left"/>
-      </w:pPr>
-      <w:r>
-        <w:rPr>
-          <w:rFonts w:ascii="Calibri" w:hAnsi="Calibri" w:eastAsia="Calibri"/>
-          <w:b w:val="0"/>
-          <w:i/>
-          <w:color w:val="000000"/>
-          <w:sz w:val="22"/>
-        </w:rPr>
-        <w:t xml:space="preserve">Cú pháp SELECT </w:t>
-      </w:r>
-      <w:r>
-        <w:br/>
-      </w:r>
-      <w:r>
-        <w:rPr>
-          <w:rFonts w:ascii="Courier New" w:hAnsi="Courier New" w:eastAsia="Courier New"/>
-          <w:b w:val="0"/>
-          <w:i w:val="0"/>
-          <w:color w:val="000000"/>
-          <w:sz w:val="24"/>
-        </w:rPr>
-        <w:t xml:space="preserve">SELECT tên cột 1, tên cột 2, ... </w:t>
-      </w:r>
-    </w:p>
-    <w:p>
-      <w:pPr>
-        <w:autoSpaceDN w:val="0"/>
-        <w:autoSpaceDE w:val="0"/>
-        <w:widowControl/>
-        <w:spacing w:line="322" w:lineRule="auto" w:before="110" w:after="0"/>
-        <w:ind w:left="382" w:right="4464" w:firstLine="0"/>
-        <w:jc w:val="left"/>
-      </w:pPr>
-      <w:r>
-        <w:rPr>
-          <w:rFonts w:ascii="Courier New" w:hAnsi="Courier New" w:eastAsia="Courier New"/>
-          <w:b w:val="0"/>
-          <w:i w:val="0"/>
-          <w:color w:val="000000"/>
-          <w:sz w:val="24"/>
-        </w:rPr>
-        <w:t xml:space="preserve">FROM các bảng </w:t>
-      </w:r>
-      <w:r>
-        <w:br/>
-      </w:r>
-      <w:r>
-        <w:rPr>
-          <w:rFonts w:ascii="Courier New" w:hAnsi="Courier New" w:eastAsia="Courier New"/>
-          <w:b w:val="0"/>
-          <w:i w:val="0"/>
-          <w:color w:val="000000"/>
-          <w:sz w:val="24"/>
-        </w:rPr>
-        <w:t xml:space="preserve">[WHERE điều kiện chọn] </w:t>
-      </w:r>
-      <w:r>
-        <w:br/>
-      </w:r>
-      <w:r>
-        <w:rPr>
-          <w:rFonts w:ascii="Courier New" w:hAnsi="Courier New" w:eastAsia="Courier New"/>
-          <w:b w:val="0"/>
-          <w:i w:val="0"/>
-          <w:color w:val="000000"/>
-          <w:sz w:val="24"/>
-        </w:rPr>
-        <w:t xml:space="preserve">[GROUP BY nhóm] </w:t>
-      </w:r>
-      <w:r>
-        <w:br/>
-      </w:r>
-      <w:r>
-        <w:rPr>
-          <w:rFonts w:ascii="Courier New" w:hAnsi="Courier New" w:eastAsia="Courier New"/>
-          <w:b w:val="0"/>
-          <w:i w:val="0"/>
-          <w:color w:val="000000"/>
-          <w:sz w:val="24"/>
-        </w:rPr>
-        <w:t xml:space="preserve">[HAVING điều kiện chọn nhóm] </w:t>
-      </w:r>
-      <w:r>
-        <w:br/>
-      </w:r>
-      <w:r>
-        <w:rPr>
-          <w:rFonts w:ascii="Courier New" w:hAnsi="Courier New" w:eastAsia="Courier New"/>
-          <w:b w:val="0"/>
-          <w:i w:val="0"/>
-          <w:color w:val="000000"/>
-          <w:sz w:val="24"/>
-        </w:rPr>
-        <w:t xml:space="preserve">[ORDER BY các cột sắp xếp] </w:t>
-      </w:r>
-      <w:r>
-        <w:br/>
-      </w:r>
-      <w:r>
-        <w:rPr>
-          <w:rFonts w:ascii="Courier New" w:hAnsi="Courier New" w:eastAsia="Courier New"/>
-          <w:b w:val="0"/>
-          <w:i w:val="0"/>
-          <w:color w:val="000000"/>
-          <w:sz w:val="24"/>
-        </w:rPr>
-        <w:t xml:space="preserve">[LIMIT giới hạn số lượng]; </w:t>
-      </w:r>
-    </w:p>
-    <w:p>
-      <w:pPr>
-        <w:autoSpaceDN w:val="0"/>
-        <w:tabs>
-          <w:tab w:pos="1074" w:val="left"/>
-        </w:tabs>
-        <w:autoSpaceDE w:val="0"/>
-        <w:widowControl/>
-        <w:spacing w:line="360" w:lineRule="exact" w:before="290" w:after="0"/>
-        <w:ind w:left="734" w:right="720" w:firstLine="0"/>
-        <w:jc w:val="left"/>
-      </w:pPr>
-      <w:r>
-        <w:rPr>
-          <w:rFonts w:ascii="ArialMT" w:hAnsi="ArialMT" w:eastAsia="ArialMT"/>
-          <w:b w:val="0"/>
-          <w:i w:val="0"/>
-          <w:color w:val="2B2B2B"/>
-          <w:sz w:val="24"/>
-        </w:rPr>
-        <w:t xml:space="preserve">• </w:t>
-      </w:r>
-      <w:r>
-        <w:rPr>
-          <w:rFonts w:ascii="TimesNewRomanPSMT" w:hAnsi="TimesNewRomanPSMT" w:eastAsia="TimesNewRomanPSMT"/>
-          <w:b w:val="0"/>
-          <w:i w:val="0"/>
-          <w:color w:val="2B2B2B"/>
-          <w:sz w:val="24"/>
-        </w:rPr>
-        <w:t xml:space="preserve">Trong một truy vấn SELECT có nhiều yếu tố tùy chọn mà  có thể sử dụng. </w:t>
-      </w:r>
-      <w:r>
-        <w:tab/>
-      </w:r>
-      <w:r>
-        <w:rPr>
-          <w:rFonts w:ascii="TimesNewRomanPSMT" w:hAnsi="TimesNewRomanPSMT" w:eastAsia="TimesNewRomanPSMT"/>
-          <w:b w:val="0"/>
-          <w:i w:val="0"/>
-          <w:color w:val="2B2B2B"/>
-          <w:sz w:val="24"/>
-        </w:rPr>
-        <w:t xml:space="preserve">Các tùy chọn được đặt trong dấu ngoặc vuông []. </w:t>
-      </w:r>
-    </w:p>
-    <w:p>
-      <w:pPr>
-        <w:autoSpaceDN w:val="0"/>
-        <w:tabs>
-          <w:tab w:pos="1074" w:val="left"/>
-        </w:tabs>
-        <w:autoSpaceDE w:val="0"/>
-        <w:widowControl/>
-        <w:spacing w:line="358" w:lineRule="exact" w:before="90" w:after="0"/>
-        <w:ind w:left="734" w:right="720" w:firstLine="0"/>
-        <w:jc w:val="left"/>
-      </w:pPr>
-      <w:r>
-        <w:rPr>
-          <w:rFonts w:ascii="ArialMT" w:hAnsi="ArialMT" w:eastAsia="ArialMT"/>
-          <w:b w:val="0"/>
-          <w:i w:val="0"/>
-          <w:color w:val="2B2B2B"/>
-          <w:sz w:val="24"/>
-        </w:rPr>
-        <w:t xml:space="preserve">• </w:t>
-      </w:r>
-      <w:r>
-        <w:rPr>
-          <w:rFonts w:ascii="TimesNewRomanPSMT" w:hAnsi="TimesNewRomanPSMT" w:eastAsia="TimesNewRomanPSMT"/>
-          <w:b w:val="0"/>
-          <w:i w:val="0"/>
-          <w:color w:val="2B2B2B"/>
-          <w:sz w:val="24"/>
-        </w:rPr>
-        <w:t xml:space="preserve">Thứ tự xuất hiện của các từ khoá WHERE, GROUP BY, HAVING, </w:t>
-      </w:r>
-      <w:r>
-        <w:tab/>
-      </w:r>
-      <w:r>
-        <w:rPr>
-          <w:rFonts w:ascii="TimesNewRomanPSMT" w:hAnsi="TimesNewRomanPSMT" w:eastAsia="TimesNewRomanPSMT"/>
-          <w:b w:val="0"/>
-          <w:i w:val="0"/>
-          <w:color w:val="2B2B2B"/>
-          <w:sz w:val="24"/>
-        </w:rPr>
-        <w:t xml:space="preserve">ORDER BY và LIMIT phải theo đúng thứ tự trên. </w:t>
-      </w:r>
-    </w:p>
-    <w:p>
-      <w:pPr>
-        <w:autoSpaceDN w:val="0"/>
-        <w:autoSpaceDE w:val="0"/>
-        <w:widowControl/>
-        <w:spacing w:line="380" w:lineRule="exact" w:before="380" w:after="0"/>
-        <w:ind w:left="392" w:right="720" w:hanging="10"/>
-        <w:jc w:val="left"/>
-      </w:pPr>
-      <w:r>
-        <w:rPr>
-          <w:rFonts w:ascii="TimesNewRomanPSMT" w:hAnsi="TimesNewRomanPSMT" w:eastAsia="TimesNewRomanPSMT"/>
-          <w:b w:val="0"/>
-          <w:i w:val="0"/>
-          <w:color w:val="2B2B2B"/>
-          <w:sz w:val="24"/>
-        </w:rPr>
-        <w:t xml:space="preserve">Để chọn tất cả các cột trong một bảng  có thể sử dụng dấu sao (*) ký hiệu thay vì </w:t>
-      </w:r>
-      <w:r>
-        <w:rPr>
-          <w:rFonts w:ascii="TimesNewRomanPSMT" w:hAnsi="TimesNewRomanPSMT" w:eastAsia="TimesNewRomanPSMT"/>
-          <w:b w:val="0"/>
-          <w:i w:val="0"/>
-          <w:color w:val="2B2B2B"/>
-          <w:sz w:val="24"/>
-        </w:rPr>
-        <w:t xml:space="preserve">liệt kê tất cả các tên cột sau từ khoá SELECT. </w:t>
-      </w:r>
-    </w:p>
-    <w:p>
-      <w:pPr>
-        <w:autoSpaceDN w:val="0"/>
-        <w:autoSpaceDE w:val="0"/>
-        <w:widowControl/>
-        <w:spacing w:line="364" w:lineRule="exact" w:before="38" w:after="0"/>
-        <w:ind w:left="392" w:right="720" w:hanging="10"/>
         <w:jc w:val="left"/>
       </w:pPr>
       <w:r>
@@ -1330,57 +409,15 @@
           <w:rFonts w:ascii="Times New Roman" w:hAnsi="Times New Roman" w:eastAsia="Times New Roman"/>
           <w:b/>
           <w:i w:val="0"/>
-          <w:color w:val="2B2B2B"/>
-          <w:sz w:val="24"/>
         </w:rPr>
-        <w:t>Ví dụ:</w:t>
-      </w:r>
-      <w:r>
-        <w:rPr>
-          <w:rFonts w:ascii="TimesNewRomanPSMT" w:hAnsi="TimesNewRomanPSMT" w:eastAsia="TimesNewRomanPSMT"/>
-          <w:b w:val="0"/>
-          <w:i w:val="0"/>
-          <w:color w:val="2B2B2B"/>
-          <w:sz w:val="24"/>
-        </w:rPr>
-        <w:t xml:space="preserve"> nếu  cần phải truy vấn tất cả các thông tin về nhân viên,  có thể sử dụng </w:t>
-      </w:r>
-      <w:r>
-        <w:rPr>
-          <w:rFonts w:ascii="TimesNewRomanPSMT" w:hAnsi="TimesNewRomanPSMT" w:eastAsia="TimesNewRomanPSMT"/>
-          <w:b w:val="0"/>
-          <w:i w:val="0"/>
-          <w:color w:val="2B2B2B"/>
-          <w:sz w:val="24"/>
-        </w:rPr>
-        <w:t xml:space="preserve">truy vấn sau đây: </w:t>
-      </w:r>
-    </w:p>
-    <w:p>
-      <w:pPr>
-        <w:autoSpaceDN w:val="0"/>
-        <w:autoSpaceDE w:val="0"/>
-        <w:widowControl/>
-        <w:spacing w:line="240" w:lineRule="auto" w:before="318" w:after="0"/>
-        <w:ind w:left="382" w:right="0" w:firstLine="0"/>
-        <w:jc w:val="left"/>
-      </w:pPr>
-      <w:r>
-        <w:rPr>
-          <w:rFonts w:ascii="Courier New" w:hAnsi="Courier New" w:eastAsia="Courier New"/>
-          <w:b w:val="0"/>
-          <w:i w:val="0"/>
-          <w:color w:val="000000"/>
-          <w:sz w:val="24"/>
-        </w:rPr>
-        <w:t xml:space="preserve">SELECT * FROM employees </w:t>
+        <w:t xml:space="preserve">Bước 12: Chọn Next </w:t>
       </w:r>
     </w:p>
     <w:p>
       <w:pPr>
         <w:sectPr>
           <w:pgSz w:w="11906" w:h="16841"/>
-          <w:pgMar w:top="552" w:right="1440" w:bottom="1236" w:left="1440" w:header="720" w:footer="720" w:gutter="0"/>
+          <w:pgMar w:top="552" w:right="1440" w:bottom="1440" w:left="1440" w:header="720" w:footer="720" w:gutter="0"/>
           <w:cols/>
           <w:docGrid w:linePitch="360"/>
         </w:sectPr>
@@ -1401,14 +438,14 @@
         <w:autoSpaceDE w:val="0"/>
         <w:widowControl/>
         <w:spacing w:line="240" w:lineRule="auto" w:before="0" w:after="0"/>
-        <w:ind w:left="0" w:right="0" w:firstLine="0"/>
-        <w:jc w:val="center"/>
+        <w:ind w:left="380" w:right="0" w:firstLine="0"/>
+        <w:jc w:val="left"/>
       </w:pPr>
       <w:r>
         <w:drawing>
           <wp:inline xmlns:a="http://schemas.openxmlformats.org/drawingml/2006/main" xmlns:pic="http://schemas.openxmlformats.org/drawingml/2006/picture">
-            <wp:extent cx="6254750" cy="2722880"/>
-            <wp:docPr id="4" name="Picture 4"/>
+            <wp:extent cx="3967479" cy="2992120"/>
+            <wp:docPr id="3" name="Picture 3"/>
             <wp:cNvGraphicFramePr>
               <a:graphicFrameLocks noChangeAspect="1"/>
             </wp:cNvGraphicFramePr>
@@ -1428,7 +465,7 @@
                   <pic:spPr>
                     <a:xfrm>
                       <a:off x="0" y="0"/>
-                      <a:ext cx="6254750" cy="2722880"/>
+                      <a:ext cx="3967479" cy="2992120"/>
                     </a:xfrm>
                     <a:prstGeom prst="rect"/>
                   </pic:spPr>
@@ -1444,430 +481,7 @@
         <w:autoSpaceDN w:val="0"/>
         <w:autoSpaceDE w:val="0"/>
         <w:widowControl/>
-        <w:spacing w:line="402" w:lineRule="exact" w:before="188" w:after="0"/>
-        <w:ind w:left="498" w:right="1152" w:hanging="10"/>
-        <w:jc w:val="left"/>
-      </w:pPr>
-      <w:r>
-        <w:rPr>
-          <w:rFonts w:ascii="TimesNewRomanPSMT" w:hAnsi="TimesNewRomanPSMT" w:eastAsia="TimesNewRomanPSMT"/>
-          <w:b w:val="0"/>
-          <w:i w:val="0"/>
-          <w:color w:val="000000"/>
-          <w:sz w:val="24"/>
-        </w:rPr>
-        <w:t xml:space="preserve">cũng có thể xem dữ liệu một phần của một bảng bằng cách liệt kê tên các cột sau từ </w:t>
-      </w:r>
-      <w:r>
-        <w:rPr>
-          <w:rFonts w:ascii="TimesNewRomanPSMT" w:hAnsi="TimesNewRomanPSMT" w:eastAsia="TimesNewRomanPSMT"/>
-          <w:b w:val="0"/>
-          <w:i w:val="0"/>
-          <w:color w:val="000000"/>
-          <w:sz w:val="24"/>
-        </w:rPr>
-        <w:t xml:space="preserve">khóa SELECT. Điều này được gọi là </w:t>
-      </w:r>
-      <w:r>
-        <w:rPr>
-          <w:rFonts w:ascii="Times New Roman" w:hAnsi="Times New Roman" w:eastAsia="Times New Roman"/>
-          <w:b w:val="0"/>
-          <w:i/>
-          <w:color w:val="000000"/>
-          <w:sz w:val="24"/>
-        </w:rPr>
-        <w:t>phép chiếu</w:t>
-      </w:r>
-      <w:r>
-        <w:rPr>
-          <w:rFonts w:ascii="TimesNewRomanPSMT" w:hAnsi="TimesNewRomanPSMT" w:eastAsia="TimesNewRomanPSMT"/>
-          <w:b w:val="0"/>
-          <w:i w:val="0"/>
-          <w:color w:val="000000"/>
-          <w:sz w:val="24"/>
-        </w:rPr>
-        <w:t xml:space="preserve">. </w:t>
-      </w:r>
-    </w:p>
-    <w:p>
-      <w:pPr>
-        <w:autoSpaceDN w:val="0"/>
-        <w:autoSpaceDE w:val="0"/>
-        <w:widowControl/>
-        <w:spacing w:line="368" w:lineRule="exact" w:before="280" w:after="0"/>
-        <w:ind w:left="498" w:right="1296" w:hanging="10"/>
-        <w:jc w:val="left"/>
-      </w:pPr>
-      <w:r>
-        <w:rPr>
-          <w:rFonts w:ascii="Times New Roman" w:hAnsi="Times New Roman" w:eastAsia="Times New Roman"/>
-          <w:b/>
-          <w:i w:val="0"/>
-          <w:color w:val="000000"/>
-          <w:sz w:val="24"/>
-        </w:rPr>
-        <w:t>Ví dụ:</w:t>
-      </w:r>
-      <w:r>
-        <w:rPr>
-          <w:rFonts w:ascii="TimesNewRomanPSMT" w:hAnsi="TimesNewRomanPSMT" w:eastAsia="TimesNewRomanPSMT"/>
-          <w:b w:val="0"/>
-          <w:i w:val="0"/>
-          <w:color w:val="000000"/>
-          <w:sz w:val="24"/>
-        </w:rPr>
-        <w:t xml:space="preserve"> nếu cần phải xem </w:t>
-      </w:r>
-      <w:r>
-        <w:rPr>
-          <w:rFonts w:ascii="Times New Roman" w:hAnsi="Times New Roman" w:eastAsia="Times New Roman"/>
-          <w:b w:val="0"/>
-          <w:i/>
-          <w:color w:val="000000"/>
-          <w:sz w:val="24"/>
-        </w:rPr>
-        <w:t>tên, họ và vị trí công việc</w:t>
-      </w:r>
-      <w:r>
-        <w:rPr>
-          <w:rFonts w:ascii="TimesNewRomanPSMT" w:hAnsi="TimesNewRomanPSMT" w:eastAsia="TimesNewRomanPSMT"/>
-          <w:b w:val="0"/>
-          <w:i w:val="0"/>
-          <w:color w:val="000000"/>
-          <w:sz w:val="24"/>
-        </w:rPr>
-        <w:t xml:space="preserve"> của nhân viên,  có thể sử dụng </w:t>
-      </w:r>
-      <w:r>
-        <w:rPr>
-          <w:rFonts w:ascii="TimesNewRomanPSMT" w:hAnsi="TimesNewRomanPSMT" w:eastAsia="TimesNewRomanPSMT"/>
-          <w:b w:val="0"/>
-          <w:i w:val="0"/>
-          <w:color w:val="000000"/>
-          <w:sz w:val="24"/>
-        </w:rPr>
-        <w:t xml:space="preserve">truy vấn sau đây: </w:t>
-      </w:r>
-    </w:p>
-    <w:p>
-      <w:pPr>
-        <w:autoSpaceDN w:val="0"/>
-        <w:autoSpaceDE w:val="0"/>
-        <w:widowControl/>
-        <w:spacing w:line="293" w:lineRule="auto" w:before="370" w:after="0"/>
-        <w:ind w:left="498" w:right="5328" w:hanging="10"/>
-        <w:jc w:val="left"/>
-      </w:pPr>
-      <w:r>
-        <w:rPr>
-          <w:rFonts w:ascii="Courier New" w:hAnsi="Courier New" w:eastAsia="Courier New"/>
-          <w:b w:val="0"/>
-          <w:i w:val="0"/>
-          <w:color w:val="000000"/>
-          <w:sz w:val="24"/>
-        </w:rPr>
-        <w:t xml:space="preserve">SELECT lastname, firstname, </w:t>
-      </w:r>
-      <w:r>
-        <w:br/>
-      </w:r>
-      <w:r>
-        <w:rPr>
-          <w:rFonts w:ascii="Courier New" w:hAnsi="Courier New" w:eastAsia="Courier New"/>
-          <w:b w:val="0"/>
-          <w:i w:val="0"/>
-          <w:color w:val="000000"/>
-          <w:sz w:val="24"/>
-        </w:rPr>
-        <w:t xml:space="preserve">jobtitle FROM Employees </w:t>
-      </w:r>
-    </w:p>
-    <w:p>
-      <w:pPr>
-        <w:autoSpaceDN w:val="0"/>
-        <w:autoSpaceDE w:val="0"/>
-        <w:widowControl/>
-        <w:spacing w:line="240" w:lineRule="auto" w:before="376" w:after="0"/>
-        <w:ind w:left="368" w:right="0" w:firstLine="0"/>
-        <w:jc w:val="left"/>
-      </w:pPr>
-      <w:r>
-        <w:drawing>
-          <wp:inline xmlns:a="http://schemas.openxmlformats.org/drawingml/2006/main" xmlns:pic="http://schemas.openxmlformats.org/drawingml/2006/picture">
-            <wp:extent cx="3371850" cy="3957320"/>
-            <wp:docPr id="5" name="Picture 5"/>
-            <wp:cNvGraphicFramePr>
-              <a:graphicFrameLocks noChangeAspect="1"/>
-            </wp:cNvGraphicFramePr>
-            <a:graphic>
-              <a:graphicData uri="http://schemas.openxmlformats.org/drawingml/2006/picture">
-                <pic:pic>
-                  <pic:nvPicPr>
-                    <pic:cNvPr id="0" name="image.png"/>
-                    <pic:cNvPicPr/>
-                  </pic:nvPicPr>
-                  <pic:blipFill>
-                    <a:blip r:embed="rId12"/>
-                    <a:stretch>
-                      <a:fillRect/>
-                    </a:stretch>
-                  </pic:blipFill>
-                  <pic:spPr>
-                    <a:xfrm>
-                      <a:off x="0" y="0"/>
-                      <a:ext cx="3371850" cy="3957320"/>
-                    </a:xfrm>
-                    <a:prstGeom prst="rect"/>
-                  </pic:spPr>
-                </pic:pic>
-              </a:graphicData>
-            </a:graphic>
-          </wp:inline>
-        </w:drawing>
-      </w:r>
-    </w:p>
-    <w:p>
-      <w:pPr>
-        <w:sectPr>
-          <w:pgSz w:w="11906" w:h="16841"/>
-          <w:pgMar w:top="568" w:right="702" w:bottom="886" w:left="1334" w:header="720" w:footer="720" w:gutter="0"/>
-          <w:cols/>
-          <w:docGrid w:linePitch="360"/>
-        </w:sectPr>
-      </w:pPr>
-    </w:p>
-    <w:p>
-      <w:pPr>
-        <w:autoSpaceDN w:val="0"/>
-        <w:autoSpaceDE w:val="0"/>
-        <w:widowControl/>
-        <w:spacing w:line="220" w:lineRule="exact" w:before="0" w:after="520"/>
-        <w:ind w:left="0" w:right="0"/>
-      </w:pPr>
-    </w:p>
-    <w:p>
-      <w:pPr>
-        <w:autoSpaceDN w:val="0"/>
-        <w:autoSpaceDE w:val="0"/>
-        <w:widowControl/>
-        <w:spacing w:line="342" w:lineRule="exact" w:before="0" w:after="0"/>
-        <w:ind w:left="392" w:right="720" w:hanging="10"/>
-        <w:jc w:val="left"/>
-      </w:pPr>
-      <w:r>
-        <w:rPr>
-          <w:rFonts w:ascii="Times New Roman" w:hAnsi="Times New Roman" w:eastAsia="Times New Roman"/>
-          <w:b/>
-          <w:i w:val="0"/>
-          <w:color w:val="2B2B2B"/>
-          <w:sz w:val="24"/>
-        </w:rPr>
-        <w:t xml:space="preserve">Ví dụ: </w:t>
-      </w:r>
-      <w:r>
-        <w:rPr>
-          <w:rFonts w:ascii="TimesNewRomanPSMT" w:hAnsi="TimesNewRomanPSMT" w:eastAsia="TimesNewRomanPSMT"/>
-          <w:b w:val="0"/>
-          <w:i w:val="0"/>
-          <w:color w:val="2B2B2B"/>
-          <w:sz w:val="24"/>
-        </w:rPr>
-        <w:t xml:space="preserve">Muốn lấy ra thông tin về </w:t>
-      </w:r>
-      <w:r>
-        <w:rPr>
-          <w:rFonts w:ascii="Times New Roman" w:hAnsi="Times New Roman" w:eastAsia="Times New Roman"/>
-          <w:b w:val="0"/>
-          <w:i/>
-          <w:color w:val="2B2B2B"/>
-          <w:sz w:val="24"/>
-        </w:rPr>
-        <w:t>mã sản phẩm</w:t>
-      </w:r>
-      <w:r>
-        <w:rPr>
-          <w:rFonts w:ascii="TimesNewRomanPSMT" w:hAnsi="TimesNewRomanPSMT" w:eastAsia="TimesNewRomanPSMT"/>
-          <w:b w:val="0"/>
-          <w:i w:val="0"/>
-          <w:color w:val="2B2B2B"/>
-          <w:sz w:val="24"/>
-        </w:rPr>
-        <w:t xml:space="preserve"> và </w:t>
-      </w:r>
-      <w:r>
-        <w:rPr>
-          <w:rFonts w:ascii="Times New Roman" w:hAnsi="Times New Roman" w:eastAsia="Times New Roman"/>
-          <w:b w:val="0"/>
-          <w:i/>
-          <w:color w:val="2B2B2B"/>
-          <w:sz w:val="24"/>
-        </w:rPr>
-        <w:t>tên sản phẩm</w:t>
-      </w:r>
-      <w:r>
-        <w:rPr>
-          <w:rFonts w:ascii="TimesNewRomanPSMT" w:hAnsi="TimesNewRomanPSMT" w:eastAsia="TimesNewRomanPSMT"/>
-          <w:b w:val="0"/>
-          <w:i w:val="0"/>
-          <w:color w:val="2B2B2B"/>
-          <w:sz w:val="24"/>
-        </w:rPr>
-        <w:t xml:space="preserve">, thực hiện truy vấn </w:t>
-      </w:r>
-      <w:r>
-        <w:rPr>
-          <w:rFonts w:ascii="TimesNewRomanPSMT" w:hAnsi="TimesNewRomanPSMT" w:eastAsia="TimesNewRomanPSMT"/>
-          <w:b w:val="0"/>
-          <w:i w:val="0"/>
-          <w:color w:val="2B2B2B"/>
-          <w:sz w:val="24"/>
-        </w:rPr>
-        <w:t xml:space="preserve">như sau: </w:t>
-      </w:r>
-    </w:p>
-    <w:p>
-      <w:pPr>
-        <w:autoSpaceDN w:val="0"/>
-        <w:autoSpaceDE w:val="0"/>
-        <w:widowControl/>
-        <w:spacing w:line="288" w:lineRule="auto" w:before="320" w:after="0"/>
-        <w:ind w:left="382" w:right="4032" w:firstLine="0"/>
-        <w:jc w:val="left"/>
-      </w:pPr>
-      <w:r>
-        <w:rPr>
-          <w:rFonts w:ascii="Courier New" w:hAnsi="Courier New" w:eastAsia="Courier New"/>
-          <w:b w:val="0"/>
-          <w:i w:val="0"/>
-          <w:color w:val="000000"/>
-          <w:sz w:val="24"/>
-        </w:rPr>
-        <w:t xml:space="preserve">SELECT ProductCode, ProductName </w:t>
-      </w:r>
-      <w:r>
-        <w:rPr>
-          <w:rFonts w:ascii="Courier New" w:hAnsi="Courier New" w:eastAsia="Courier New"/>
-          <w:b w:val="0"/>
-          <w:i w:val="0"/>
-          <w:color w:val="000000"/>
-          <w:sz w:val="24"/>
-        </w:rPr>
-        <w:t xml:space="preserve">FROM Products </w:t>
-      </w:r>
-    </w:p>
-    <w:p>
-      <w:pPr>
-        <w:autoSpaceDN w:val="0"/>
-        <w:autoSpaceDE w:val="0"/>
-        <w:widowControl/>
-        <w:spacing w:line="240" w:lineRule="auto" w:before="104" w:after="0"/>
-        <w:ind w:left="262" w:right="0" w:firstLine="0"/>
-        <w:jc w:val="left"/>
-      </w:pPr>
-      <w:r>
-        <w:drawing>
-          <wp:inline xmlns:a="http://schemas.openxmlformats.org/drawingml/2006/main" xmlns:pic="http://schemas.openxmlformats.org/drawingml/2006/picture">
-            <wp:extent cx="3688079" cy="3947159"/>
-            <wp:docPr id="6" name="Picture 6"/>
-            <wp:cNvGraphicFramePr>
-              <a:graphicFrameLocks noChangeAspect="1"/>
-            </wp:cNvGraphicFramePr>
-            <a:graphic>
-              <a:graphicData uri="http://schemas.openxmlformats.org/drawingml/2006/picture">
-                <pic:pic>
-                  <pic:nvPicPr>
-                    <pic:cNvPr id="0" name="image.png"/>
-                    <pic:cNvPicPr/>
-                  </pic:nvPicPr>
-                  <pic:blipFill>
-                    <a:blip r:embed="rId13"/>
-                    <a:stretch>
-                      <a:fillRect/>
-                    </a:stretch>
-                  </pic:blipFill>
-                  <pic:spPr>
-                    <a:xfrm>
-                      <a:off x="0" y="0"/>
-                      <a:ext cx="3688079" cy="3947159"/>
-                    </a:xfrm>
-                    <a:prstGeom prst="rect"/>
-                  </pic:spPr>
-                </pic:pic>
-              </a:graphicData>
-            </a:graphic>
-          </wp:inline>
-        </w:drawing>
-      </w:r>
-    </w:p>
-    <w:p>
-      <w:pPr>
-        <w:autoSpaceDN w:val="0"/>
-        <w:autoSpaceDE w:val="0"/>
-        <w:widowControl/>
-        <w:spacing w:line="358" w:lineRule="exact" w:before="208" w:after="0"/>
-        <w:ind w:left="382" w:right="720" w:firstLine="10"/>
-        <w:jc w:val="left"/>
-      </w:pPr>
-      <w:r>
-        <w:rPr>
-          <w:rFonts w:ascii="Calibri" w:hAnsi="Calibri" w:eastAsia="Calibri"/>
-          <w:b/>
-          <w:i w:val="0"/>
-          <w:color w:val="000000"/>
-          <w:sz w:val="22"/>
-        </w:rPr>
-        <w:t>3.</w:t>
-      </w:r>
-      <w:r>
-        <w:rPr>
-          <w:rFonts w:ascii="Calibri" w:hAnsi="Calibri" w:eastAsia="Calibri"/>
-          <w:b/>
-          <w:i w:val="0"/>
-          <w:color w:val="000000"/>
-          <w:sz w:val="22"/>
-        </w:rPr>
-        <w:t xml:space="preserve">Mệnh đề WHERE </w:t>
-      </w:r>
-      <w:r>
-        <w:br/>
-      </w:r>
-      <w:r>
-        <w:rPr>
-          <w:rFonts w:ascii="TimesNewRomanPSMT" w:hAnsi="TimesNewRomanPSMT" w:eastAsia="TimesNewRomanPSMT"/>
-          <w:b w:val="0"/>
-          <w:i w:val="0"/>
-          <w:color w:val="000000"/>
-          <w:sz w:val="24"/>
-        </w:rPr>
-        <w:t xml:space="preserve">Mệnh đề WHERE của câu lệnh SELECT cho phép chọn các hàng cụ thể phù hợp </w:t>
-      </w:r>
-      <w:r>
-        <w:rPr>
-          <w:rFonts w:ascii="TimesNewRomanPSMT" w:hAnsi="TimesNewRomanPSMT" w:eastAsia="TimesNewRomanPSMT"/>
-          <w:b w:val="0"/>
-          <w:i w:val="0"/>
-          <w:color w:val="000000"/>
-          <w:sz w:val="24"/>
-        </w:rPr>
-        <w:t xml:space="preserve">với điều kiện hoặc tiêu chí tìm kiếm. Sử dụng mệnh đề WHERE để lọc các bản </w:t>
-      </w:r>
-      <w:r>
-        <w:rPr>
-          <w:rFonts w:ascii="TimesNewRomanPSMT" w:hAnsi="TimesNewRomanPSMT" w:eastAsia="TimesNewRomanPSMT"/>
-          <w:b w:val="0"/>
-          <w:i w:val="0"/>
-          <w:color w:val="000000"/>
-          <w:sz w:val="24"/>
-        </w:rPr>
-        <w:t xml:space="preserve">ghi dựa trên một điều kiện nhất định. </w:t>
-      </w:r>
-    </w:p>
-    <w:p>
-      <w:pPr>
-        <w:autoSpaceDN w:val="0"/>
-        <w:autoSpaceDE w:val="0"/>
-        <w:widowControl/>
-        <w:spacing w:line="320" w:lineRule="exact" w:before="344" w:after="0"/>
+        <w:spacing w:line="288" w:lineRule="auto" w:before="348" w:after="0"/>
         <w:ind w:left="382" w:right="0" w:firstLine="0"/>
         <w:jc w:val="left"/>
       </w:pPr>
@@ -1876,639 +490,15 @@
           <w:rFonts w:ascii="Times New Roman" w:hAnsi="Times New Roman" w:eastAsia="Times New Roman"/>
           <w:b/>
           <w:i w:val="0"/>
-          <w:color w:val="000000"/>
-          <w:sz w:val="24"/>
         </w:rPr>
-        <w:t>Ví dụ:</w:t>
-      </w:r>
-      <w:r>
-        <w:rPr>
-          <w:rFonts w:ascii="TimesNewRomanPSMT" w:hAnsi="TimesNewRomanPSMT" w:eastAsia="TimesNewRomanPSMT"/>
-          <w:b w:val="0"/>
-          <w:i w:val="0"/>
-          <w:color w:val="000000"/>
-          <w:sz w:val="24"/>
-        </w:rPr>
-        <w:t xml:space="preserve">  có thể tìm thấy các chủ tịch của công ty bằng cách sử dụng truy vấn sau đây: </w:t>
-      </w:r>
-    </w:p>
-    <w:p>
-      <w:pPr>
-        <w:autoSpaceDN w:val="0"/>
-        <w:autoSpaceDE w:val="0"/>
-        <w:widowControl/>
-        <w:spacing w:line="305" w:lineRule="auto" w:before="344" w:after="0"/>
-        <w:ind w:left="382" w:right="3744" w:firstLine="0"/>
-        <w:jc w:val="left"/>
-      </w:pPr>
-      <w:r>
-        <w:rPr>
-          <w:rFonts w:ascii="Courier New" w:hAnsi="Courier New" w:eastAsia="Courier New"/>
-          <w:b w:val="0"/>
-          <w:i w:val="0"/>
-          <w:color w:val="000000"/>
-          <w:sz w:val="24"/>
-        </w:rPr>
-        <w:t xml:space="preserve">SELECT FirstName, LastName, email </w:t>
-      </w:r>
-      <w:r>
-        <w:rPr>
-          <w:rFonts w:ascii="Courier New" w:hAnsi="Courier New" w:eastAsia="Courier New"/>
-          <w:b w:val="0"/>
-          <w:i w:val="0"/>
-          <w:color w:val="000000"/>
-          <w:sz w:val="24"/>
-        </w:rPr>
-        <w:t xml:space="preserve">FROM Employees </w:t>
-      </w:r>
-      <w:r>
-        <w:br/>
-      </w:r>
-      <w:r>
-        <w:rPr>
-          <w:rFonts w:ascii="Courier New" w:hAnsi="Courier New" w:eastAsia="Courier New"/>
-          <w:b w:val="0"/>
-          <w:i w:val="0"/>
-          <w:color w:val="000000"/>
-          <w:sz w:val="24"/>
-        </w:rPr>
-        <w:t xml:space="preserve">WHERE jobtitle = "President" </w:t>
-      </w:r>
-    </w:p>
-    <w:p>
-      <w:pPr>
-        <w:autoSpaceDN w:val="0"/>
-        <w:autoSpaceDE w:val="0"/>
-        <w:widowControl/>
-        <w:spacing w:line="240" w:lineRule="auto" w:before="374" w:after="0"/>
-        <w:ind w:left="326" w:right="0" w:firstLine="0"/>
-        <w:jc w:val="left"/>
-      </w:pPr>
-      <w:r>
-        <w:drawing>
-          <wp:inline xmlns:a="http://schemas.openxmlformats.org/drawingml/2006/main" xmlns:pic="http://schemas.openxmlformats.org/drawingml/2006/picture">
-            <wp:extent cx="4530090" cy="685800"/>
-            <wp:docPr id="7" name="Picture 7"/>
-            <wp:cNvGraphicFramePr>
-              <a:graphicFrameLocks noChangeAspect="1"/>
-            </wp:cNvGraphicFramePr>
-            <a:graphic>
-              <a:graphicData uri="http://schemas.openxmlformats.org/drawingml/2006/picture">
-                <pic:pic>
-                  <pic:nvPicPr>
-                    <pic:cNvPr id="0" name="image.png"/>
-                    <pic:cNvPicPr/>
-                  </pic:nvPicPr>
-                  <pic:blipFill>
-                    <a:blip r:embed="rId14"/>
-                    <a:stretch>
-                      <a:fillRect/>
-                    </a:stretch>
-                  </pic:blipFill>
-                  <pic:spPr>
-                    <a:xfrm>
-                      <a:off x="0" y="0"/>
-                      <a:ext cx="4530090" cy="685800"/>
-                    </a:xfrm>
-                    <a:prstGeom prst="rect"/>
-                  </pic:spPr>
-                </pic:pic>
-              </a:graphicData>
-            </a:graphic>
-          </wp:inline>
-        </w:drawing>
-      </w:r>
-    </w:p>
-    <w:p>
-      <w:pPr>
-        <w:autoSpaceDN w:val="0"/>
-        <w:autoSpaceDE w:val="0"/>
-        <w:widowControl/>
-        <w:spacing w:line="394" w:lineRule="exact" w:before="202" w:after="0"/>
-        <w:ind w:left="392" w:right="720" w:hanging="10"/>
-        <w:jc w:val="left"/>
-      </w:pPr>
-      <w:r>
-        <w:rPr>
-          <w:rFonts w:ascii="TimesNewRomanPSMT" w:hAnsi="TimesNewRomanPSMT" w:eastAsia="TimesNewRomanPSMT"/>
-          <w:b w:val="0"/>
-          <w:i w:val="0"/>
-          <w:color w:val="2B2B2B"/>
-          <w:sz w:val="24"/>
-        </w:rPr>
-        <w:t xml:space="preserve">Hoăc  có thể tìm ra các thông tin về tên của khách hàng có mã số 112 bằng truy </w:t>
-      </w:r>
-      <w:r>
-        <w:rPr>
-          <w:rFonts w:ascii="TimesNewRomanPSMT" w:hAnsi="TimesNewRomanPSMT" w:eastAsia="TimesNewRomanPSMT"/>
-          <w:b w:val="0"/>
-          <w:i w:val="0"/>
-          <w:color w:val="2B2B2B"/>
-          <w:sz w:val="24"/>
-        </w:rPr>
-        <w:t xml:space="preserve">vấn như sau: </w:t>
+        <w:t xml:space="preserve">Bước 15:  Chọn Excute </w:t>
       </w:r>
     </w:p>
     <w:p>
       <w:pPr>
         <w:sectPr>
           <w:pgSz w:w="11906" w:h="16841"/>
-          <w:pgMar w:top="740" w:right="1440" w:bottom="628" w:left="1440" w:header="720" w:footer="720" w:gutter="0"/>
-          <w:cols/>
-          <w:docGrid w:linePitch="360"/>
-        </w:sectPr>
-      </w:pPr>
-    </w:p>
-    <w:p>
-      <w:pPr>
-        <w:autoSpaceDN w:val="0"/>
-        <w:autoSpaceDE w:val="0"/>
-        <w:widowControl/>
-        <w:spacing w:line="220" w:lineRule="exact" w:before="0" w:after="346"/>
-        <w:ind w:left="0" w:right="0"/>
-      </w:pPr>
-    </w:p>
-    <w:p>
-      <w:pPr>
-        <w:autoSpaceDN w:val="0"/>
-        <w:autoSpaceDE w:val="0"/>
-        <w:widowControl/>
-        <w:spacing w:line="305" w:lineRule="auto" w:before="0" w:after="0"/>
-        <w:ind w:left="382" w:right="6192" w:firstLine="0"/>
-        <w:jc w:val="left"/>
-      </w:pPr>
-      <w:r>
-        <w:rPr>
-          <w:rFonts w:ascii="Courier New" w:hAnsi="Courier New" w:eastAsia="Courier New"/>
-          <w:b w:val="0"/>
-          <w:i w:val="0"/>
-          <w:color w:val="000000"/>
-          <w:sz w:val="24"/>
-        </w:rPr>
-        <w:t xml:space="preserve">SELECT * </w:t>
-      </w:r>
-      <w:r>
-        <w:br/>
-      </w:r>
-      <w:r>
-        <w:rPr>
-          <w:rFonts w:ascii="Courier New" w:hAnsi="Courier New" w:eastAsia="Courier New"/>
-          <w:b w:val="0"/>
-          <w:i w:val="0"/>
-          <w:color w:val="000000"/>
-          <w:sz w:val="24"/>
-        </w:rPr>
-        <w:t xml:space="preserve">FROM Customers </w:t>
-      </w:r>
-      <w:r>
-        <w:br/>
-      </w:r>
-      <w:r>
-        <w:rPr>
-          <w:rFonts w:ascii="Courier New" w:hAnsi="Courier New" w:eastAsia="Courier New"/>
-          <w:b w:val="0"/>
-          <w:i w:val="0"/>
-          <w:color w:val="000000"/>
-          <w:sz w:val="24"/>
-        </w:rPr>
-        <w:t xml:space="preserve">WHERE customerNumber=112 </w:t>
-      </w:r>
-    </w:p>
-    <w:p>
-      <w:pPr>
-        <w:autoSpaceDN w:val="0"/>
-        <w:autoSpaceDE w:val="0"/>
-        <w:widowControl/>
-        <w:spacing w:line="240" w:lineRule="auto" w:before="308" w:after="0"/>
-        <w:ind w:left="158" w:right="0" w:firstLine="0"/>
-        <w:jc w:val="left"/>
-      </w:pPr>
-      <w:r>
-        <w:drawing>
-          <wp:inline xmlns:a="http://schemas.openxmlformats.org/drawingml/2006/main" xmlns:pic="http://schemas.openxmlformats.org/drawingml/2006/picture">
-            <wp:extent cx="6118860" cy="421639"/>
-            <wp:docPr id="8" name="Picture 8"/>
-            <wp:cNvGraphicFramePr>
-              <a:graphicFrameLocks noChangeAspect="1"/>
-            </wp:cNvGraphicFramePr>
-            <a:graphic>
-              <a:graphicData uri="http://schemas.openxmlformats.org/drawingml/2006/picture">
-                <pic:pic>
-                  <pic:nvPicPr>
-                    <pic:cNvPr id="0" name="image.png"/>
-                    <pic:cNvPicPr/>
-                  </pic:nvPicPr>
-                  <pic:blipFill>
-                    <a:blip r:embed="rId15"/>
-                    <a:stretch>
-                      <a:fillRect/>
-                    </a:stretch>
-                  </pic:blipFill>
-                  <pic:spPr>
-                    <a:xfrm>
-                      <a:off x="0" y="0"/>
-                      <a:ext cx="6118860" cy="421639"/>
-                    </a:xfrm>
-                    <a:prstGeom prst="rect"/>
-                  </pic:spPr>
-                </pic:pic>
-              </a:graphicData>
-            </a:graphic>
-          </wp:inline>
-        </w:drawing>
-      </w:r>
-    </w:p>
-    <w:p>
-      <w:pPr>
-        <w:autoSpaceDN w:val="0"/>
-        <w:autoSpaceDE w:val="0"/>
-        <w:widowControl/>
-        <w:spacing w:line="266" w:lineRule="exact" w:before="438" w:after="0"/>
-        <w:ind w:left="382" w:right="0" w:firstLine="0"/>
-        <w:jc w:val="left"/>
-      </w:pPr>
-      <w:r>
-        <w:rPr>
-          <w:rFonts w:ascii="TimesNewRomanPSMT" w:hAnsi="TimesNewRomanPSMT" w:eastAsia="TimesNewRomanPSMT"/>
-          <w:b w:val="0"/>
-          <w:i w:val="0"/>
-          <w:color w:val="2B2B2B"/>
-          <w:sz w:val="24"/>
-        </w:rPr>
-        <w:t xml:space="preserve">Ví dụ sau đưa ra các đơn hàng có mã khách hàng là 181 </w:t>
-      </w:r>
-    </w:p>
-    <w:p>
-      <w:pPr>
-        <w:autoSpaceDN w:val="0"/>
-        <w:autoSpaceDE w:val="0"/>
-        <w:widowControl/>
-        <w:spacing w:line="305" w:lineRule="auto" w:before="322" w:after="0"/>
-        <w:ind w:left="382" w:right="5904" w:firstLine="0"/>
-        <w:jc w:val="left"/>
-      </w:pPr>
-      <w:r>
-        <w:rPr>
-          <w:rFonts w:ascii="Courier New" w:hAnsi="Courier New" w:eastAsia="Courier New"/>
-          <w:b w:val="0"/>
-          <w:i w:val="0"/>
-          <w:color w:val="000000"/>
-          <w:sz w:val="24"/>
-        </w:rPr>
-        <w:t xml:space="preserve">SELECT * </w:t>
-      </w:r>
-      <w:r>
-        <w:br/>
-      </w:r>
-      <w:r>
-        <w:rPr>
-          <w:rFonts w:ascii="Courier New" w:hAnsi="Courier New" w:eastAsia="Courier New"/>
-          <w:b w:val="0"/>
-          <w:i w:val="0"/>
-          <w:color w:val="000000"/>
-          <w:sz w:val="24"/>
-        </w:rPr>
-        <w:t xml:space="preserve">FROM orders </w:t>
-      </w:r>
-      <w:r>
-        <w:br/>
-      </w:r>
-      <w:r>
-        <w:rPr>
-          <w:rFonts w:ascii="Courier New" w:hAnsi="Courier New" w:eastAsia="Courier New"/>
-          <w:b w:val="0"/>
-          <w:i w:val="0"/>
-          <w:color w:val="000000"/>
-          <w:sz w:val="24"/>
-        </w:rPr>
-        <w:t xml:space="preserve">WHERE customerNumber = 181 </w:t>
-      </w:r>
-    </w:p>
-    <w:p>
-      <w:pPr>
-        <w:autoSpaceDN w:val="0"/>
-        <w:autoSpaceDE w:val="0"/>
-        <w:widowControl/>
-        <w:spacing w:line="240" w:lineRule="auto" w:before="382" w:after="0"/>
-        <w:ind w:left="158" w:right="0" w:firstLine="0"/>
-        <w:jc w:val="left"/>
-      </w:pPr>
-      <w:r>
-        <w:drawing>
-          <wp:inline xmlns:a="http://schemas.openxmlformats.org/drawingml/2006/main" xmlns:pic="http://schemas.openxmlformats.org/drawingml/2006/picture">
-            <wp:extent cx="6399530" cy="1021080"/>
-            <wp:docPr id="9" name="Picture 9"/>
-            <wp:cNvGraphicFramePr>
-              <a:graphicFrameLocks noChangeAspect="1"/>
-            </wp:cNvGraphicFramePr>
-            <a:graphic>
-              <a:graphicData uri="http://schemas.openxmlformats.org/drawingml/2006/picture">
-                <pic:pic>
-                  <pic:nvPicPr>
-                    <pic:cNvPr id="0" name="image.png"/>
-                    <pic:cNvPicPr/>
-                  </pic:nvPicPr>
-                  <pic:blipFill>
-                    <a:blip r:embed="rId16"/>
-                    <a:stretch>
-                      <a:fillRect/>
-                    </a:stretch>
-                  </pic:blipFill>
-                  <pic:spPr>
-                    <a:xfrm>
-                      <a:off x="0" y="0"/>
-                      <a:ext cx="6399530" cy="1021080"/>
-                    </a:xfrm>
-                    <a:prstGeom prst="rect"/>
-                  </pic:spPr>
-                </pic:pic>
-              </a:graphicData>
-            </a:graphic>
-          </wp:inline>
-        </w:drawing>
-      </w:r>
-    </w:p>
-    <w:p>
-      <w:pPr>
-        <w:autoSpaceDN w:val="0"/>
-        <w:autoSpaceDE w:val="0"/>
-        <w:widowControl/>
-        <w:spacing w:line="366" w:lineRule="exact" w:before="238" w:after="0"/>
-        <w:ind w:left="382" w:right="2016" w:firstLine="10"/>
-        <w:jc w:val="left"/>
-      </w:pPr>
-      <w:r>
-        <w:rPr>
-          <w:rFonts w:ascii="Calibri" w:hAnsi="Calibri" w:eastAsia="Calibri"/>
-          <w:b/>
-          <w:i w:val="0"/>
-          <w:color w:val="000000"/>
-          <w:sz w:val="22"/>
-        </w:rPr>
-        <w:t>4.</w:t>
-      </w:r>
-      <w:r>
-        <w:rPr>
-          <w:rFonts w:ascii="Calibri" w:hAnsi="Calibri" w:eastAsia="Calibri"/>
-          <w:b/>
-          <w:i w:val="0"/>
-          <w:color w:val="000000"/>
-          <w:sz w:val="22"/>
-        </w:rPr>
-        <w:t xml:space="preserve">Kết nối các điều kiện với toán tử AND và OR </w:t>
-      </w:r>
-      <w:r>
-        <w:br/>
-      </w:r>
-      <w:r>
-        <w:rPr>
-          <w:rFonts w:ascii="TimesNewRomanPSMT" w:hAnsi="TimesNewRomanPSMT" w:eastAsia="TimesNewRomanPSMT"/>
-          <w:b w:val="0"/>
-          <w:i w:val="0"/>
-          <w:color w:val="000000"/>
-          <w:sz w:val="24"/>
-        </w:rPr>
-        <w:t xml:space="preserve">Chúng ta có thể kết hợp hai hay nhiều điều kiện khác nhau trong mệnh đề </w:t>
-      </w:r>
-      <w:r>
-        <w:rPr>
-          <w:rFonts w:ascii="TimesNewRomanPSMT" w:hAnsi="TimesNewRomanPSMT" w:eastAsia="TimesNewRomanPSMT"/>
-          <w:b w:val="0"/>
-          <w:i w:val="0"/>
-          <w:color w:val="000000"/>
-          <w:sz w:val="24"/>
-        </w:rPr>
-        <w:t xml:space="preserve">WHERE, sử dụng các toán tử </w:t>
-      </w:r>
-      <w:r>
-        <w:rPr>
-          <w:rFonts w:ascii="Times New Roman" w:hAnsi="Times New Roman" w:eastAsia="Times New Roman"/>
-          <w:b/>
-          <w:i w:val="0"/>
-          <w:color w:val="000000"/>
-          <w:sz w:val="24"/>
-        </w:rPr>
-        <w:t xml:space="preserve">AND, OR. </w:t>
-      </w:r>
-      <w:r>
-        <w:rPr>
-          <w:rFonts w:ascii="TimesNewRomanPSMT" w:hAnsi="TimesNewRomanPSMT" w:eastAsia="TimesNewRomanPSMT"/>
-          <w:b w:val="0"/>
-          <w:i w:val="0"/>
-          <w:color w:val="000000"/>
-          <w:sz w:val="24"/>
-        </w:rPr>
-        <w:t xml:space="preserve">Với hai điều kiện nối bởi AND, cần cả </w:t>
-      </w:r>
-      <w:r>
-        <w:rPr>
-          <w:rFonts w:ascii="TimesNewRomanPSMT" w:hAnsi="TimesNewRomanPSMT" w:eastAsia="TimesNewRomanPSMT"/>
-          <w:b w:val="0"/>
-          <w:i w:val="0"/>
-          <w:color w:val="000000"/>
-          <w:sz w:val="24"/>
-        </w:rPr>
-        <w:t xml:space="preserve">hai đúng để điều kiện kết hợp là đúng. Với hai điều kiện nối bởi OR, điều kiện </w:t>
-      </w:r>
-      <w:r>
-        <w:rPr>
-          <w:rFonts w:ascii="TimesNewRomanPSMT" w:hAnsi="TimesNewRomanPSMT" w:eastAsia="TimesNewRomanPSMT"/>
-          <w:b w:val="0"/>
-          <w:i w:val="0"/>
-          <w:color w:val="000000"/>
-          <w:sz w:val="24"/>
-        </w:rPr>
-        <w:t xml:space="preserve">kết hợp là đúng nếu một hoặc cả hai điều kiện là đúng </w:t>
-      </w:r>
-    </w:p>
-    <w:p>
-      <w:pPr>
-        <w:autoSpaceDN w:val="0"/>
-        <w:autoSpaceDE w:val="0"/>
-        <w:widowControl/>
-        <w:spacing w:line="320" w:lineRule="exact" w:before="342" w:after="0"/>
-        <w:ind w:left="382" w:right="0" w:firstLine="0"/>
-        <w:jc w:val="left"/>
-      </w:pPr>
-      <w:r>
-        <w:rPr>
-          <w:rFonts w:ascii="Times New Roman" w:hAnsi="Times New Roman" w:eastAsia="Times New Roman"/>
-          <w:b/>
-          <w:i w:val="0"/>
-          <w:color w:val="000000"/>
-          <w:sz w:val="24"/>
-        </w:rPr>
-        <w:t>Ví dụ</w:t>
-      </w:r>
-      <w:r>
-        <w:rPr>
-          <w:rFonts w:ascii="TimesNewRomanPSMT" w:hAnsi="TimesNewRomanPSMT" w:eastAsia="TimesNewRomanPSMT"/>
-          <w:b w:val="0"/>
-          <w:i w:val="0"/>
-          <w:color w:val="000000"/>
-          <w:sz w:val="24"/>
-        </w:rPr>
-        <w:t xml:space="preserve">: đưa ra các khách hàng tại Mỹ của người chăm sóc khách hàng có mã là 1165 </w:t>
-      </w:r>
-    </w:p>
-    <w:p>
-      <w:pPr>
-        <w:autoSpaceDN w:val="0"/>
-        <w:autoSpaceDE w:val="0"/>
-        <w:widowControl/>
-        <w:spacing w:line="305" w:lineRule="auto" w:before="344" w:after="0"/>
-        <w:ind w:left="382" w:right="1872" w:firstLine="0"/>
-        <w:jc w:val="left"/>
-      </w:pPr>
-      <w:r>
-        <w:rPr>
-          <w:rFonts w:ascii="Courier New" w:hAnsi="Courier New" w:eastAsia="Courier New"/>
-          <w:b w:val="0"/>
-          <w:i w:val="0"/>
-          <w:color w:val="000000"/>
-          <w:sz w:val="24"/>
-        </w:rPr>
-        <w:t xml:space="preserve">SELECT * </w:t>
-      </w:r>
-      <w:r>
-        <w:br/>
-      </w:r>
-      <w:r>
-        <w:rPr>
-          <w:rFonts w:ascii="Courier New" w:hAnsi="Courier New" w:eastAsia="Courier New"/>
-          <w:b w:val="0"/>
-          <w:i w:val="0"/>
-          <w:color w:val="000000"/>
-          <w:sz w:val="24"/>
-        </w:rPr>
-        <w:t xml:space="preserve">FROM customers </w:t>
-      </w:r>
-      <w:r>
-        <w:br/>
-      </w:r>
-      <w:r>
-        <w:rPr>
-          <w:rFonts w:ascii="Courier New" w:hAnsi="Courier New" w:eastAsia="Courier New"/>
-          <w:b w:val="0"/>
-          <w:i w:val="0"/>
-          <w:color w:val="000000"/>
-          <w:sz w:val="24"/>
-        </w:rPr>
-        <w:t xml:space="preserve">WHERE country ='USA' and salesRepEmployeeNumber = 1165 </w:t>
-      </w:r>
-    </w:p>
-    <w:p>
-      <w:pPr>
-        <w:autoSpaceDN w:val="0"/>
-        <w:autoSpaceDE w:val="0"/>
-        <w:widowControl/>
-        <w:spacing w:line="240" w:lineRule="auto" w:before="108" w:after="0"/>
-        <w:ind w:left="26" w:right="0" w:firstLine="0"/>
-        <w:jc w:val="left"/>
-      </w:pPr>
-      <w:r>
-        <w:drawing>
-          <wp:inline xmlns:a="http://schemas.openxmlformats.org/drawingml/2006/main" xmlns:pic="http://schemas.openxmlformats.org/drawingml/2006/picture">
-            <wp:extent cx="6313170" cy="1294129"/>
-            <wp:docPr id="10" name="Picture 10"/>
-            <wp:cNvGraphicFramePr>
-              <a:graphicFrameLocks noChangeAspect="1"/>
-            </wp:cNvGraphicFramePr>
-            <a:graphic>
-              <a:graphicData uri="http://schemas.openxmlformats.org/drawingml/2006/picture">
-                <pic:pic>
-                  <pic:nvPicPr>
-                    <pic:cNvPr id="0" name="image.png"/>
-                    <pic:cNvPicPr/>
-                  </pic:nvPicPr>
-                  <pic:blipFill>
-                    <a:blip r:embed="rId17"/>
-                    <a:stretch>
-                      <a:fillRect/>
-                    </a:stretch>
-                  </pic:blipFill>
-                  <pic:spPr>
-                    <a:xfrm>
-                      <a:off x="0" y="0"/>
-                      <a:ext cx="6313170" cy="1294129"/>
-                    </a:xfrm>
-                    <a:prstGeom prst="rect"/>
-                  </pic:spPr>
-                </pic:pic>
-              </a:graphicData>
-            </a:graphic>
-          </wp:inline>
-        </w:drawing>
-      </w:r>
-    </w:p>
-    <w:p>
-      <w:pPr>
-        <w:autoSpaceDN w:val="0"/>
-        <w:autoSpaceDE w:val="0"/>
-        <w:widowControl/>
-        <w:spacing w:line="266" w:lineRule="exact" w:before="676" w:after="0"/>
-        <w:ind w:left="382" w:right="0" w:firstLine="0"/>
-        <w:jc w:val="left"/>
-      </w:pPr>
-      <w:r>
-        <w:rPr>
-          <w:rFonts w:ascii="Times New Roman" w:hAnsi="Times New Roman" w:eastAsia="Times New Roman"/>
-          <w:b/>
-          <w:i w:val="0"/>
-          <w:color w:val="000000"/>
-          <w:sz w:val="24"/>
-        </w:rPr>
-        <w:t>Ví dụ</w:t>
-      </w:r>
-      <w:r>
-        <w:rPr>
-          <w:rFonts w:ascii="TimesNewRomanPSMT" w:hAnsi="TimesNewRomanPSMT" w:eastAsia="TimesNewRomanPSMT"/>
-          <w:b w:val="0"/>
-          <w:i w:val="0"/>
-          <w:color w:val="000000"/>
-          <w:sz w:val="24"/>
-        </w:rPr>
-        <w:t xml:space="preserve">: đưa ra các đơn hàng có trạng thái là ‘On Hold’ hoặc ‘In Process’ </w:t>
-      </w:r>
-    </w:p>
-    <w:p>
-      <w:pPr>
-        <w:autoSpaceDN w:val="0"/>
-        <w:autoSpaceDE w:val="0"/>
-        <w:widowControl/>
-        <w:spacing w:line="288" w:lineRule="auto" w:before="360" w:after="0"/>
-        <w:ind w:left="382" w:right="8064" w:firstLine="0"/>
-        <w:jc w:val="left"/>
-      </w:pPr>
-      <w:r>
-        <w:rPr>
-          <w:rFonts w:ascii="Courier New" w:hAnsi="Courier New" w:eastAsia="Courier New"/>
-          <w:b w:val="0"/>
-          <w:i w:val="0"/>
-          <w:color w:val="000000"/>
-          <w:sz w:val="24"/>
-        </w:rPr>
-        <w:t xml:space="preserve">SELECT * </w:t>
-      </w:r>
-      <w:r>
-        <w:br/>
-      </w:r>
-      <w:r>
-        <w:rPr>
-          <w:rFonts w:ascii="Courier New" w:hAnsi="Courier New" w:eastAsia="Courier New"/>
-          <w:b w:val="0"/>
-          <w:i w:val="0"/>
-          <w:color w:val="000000"/>
-          <w:sz w:val="24"/>
-        </w:rPr>
-        <w:t xml:space="preserve">FROM orders </w:t>
-      </w:r>
-    </w:p>
-    <w:p>
-      <w:pPr>
-        <w:sectPr>
-          <w:pgSz w:w="11906" w:h="16841"/>
-          <w:pgMar w:top="566" w:right="210" w:bottom="716" w:left="1440" w:header="720" w:footer="720" w:gutter="0"/>
+          <w:pgMar w:top="568" w:right="1440" w:bottom="1440" w:left="1440" w:header="720" w:footer="720" w:gutter="0"/>
           <w:cols/>
           <w:docGrid w:linePitch="360"/>
         </w:sectPr>
@@ -2529,34 +519,14 @@
         <w:autoSpaceDE w:val="0"/>
         <w:widowControl/>
         <w:spacing w:line="240" w:lineRule="auto" w:before="0" w:after="0"/>
-        <w:ind w:left="382" w:right="0" w:firstLine="0"/>
+        <w:ind w:left="380" w:right="0" w:firstLine="0"/>
         <w:jc w:val="left"/>
-      </w:pPr>
-      <w:r>
-        <w:rPr>
-          <w:rFonts w:ascii="Courier New" w:hAnsi="Courier New" w:eastAsia="Courier New"/>
-          <w:b w:val="0"/>
-          <w:i w:val="0"/>
-          <w:color w:val="000000"/>
-          <w:sz w:val="24"/>
-        </w:rPr>
-        <w:t xml:space="preserve">WHERE status = 'On Hold' or status ='In Process' </w:t>
-      </w:r>
-    </w:p>
-    <w:p>
-      <w:pPr>
-        <w:autoSpaceDN w:val="0"/>
-        <w:autoSpaceDE w:val="0"/>
-        <w:widowControl/>
-        <w:spacing w:line="240" w:lineRule="auto" w:before="388" w:after="0"/>
-        <w:ind w:left="0" w:right="0" w:firstLine="0"/>
-        <w:jc w:val="center"/>
       </w:pPr>
       <w:r>
         <w:drawing>
           <wp:inline xmlns:a="http://schemas.openxmlformats.org/drawingml/2006/main" xmlns:pic="http://schemas.openxmlformats.org/drawingml/2006/picture">
-            <wp:extent cx="6222999" cy="2308860"/>
-            <wp:docPr id="11" name="Picture 11"/>
+            <wp:extent cx="4603750" cy="3432810"/>
+            <wp:docPr id="4" name="Picture 4"/>
             <wp:cNvGraphicFramePr>
               <a:graphicFrameLocks noChangeAspect="1"/>
             </wp:cNvGraphicFramePr>
@@ -2568,7 +538,7 @@
                     <pic:cNvPicPr/>
                   </pic:nvPicPr>
                   <pic:blipFill>
-                    <a:blip r:embed="rId18"/>
+                    <a:blip r:embed="rId12"/>
                     <a:stretch>
                       <a:fillRect/>
                     </a:stretch>
@@ -2576,7 +546,7 @@
                   <pic:spPr>
                     <a:xfrm>
                       <a:off x="0" y="0"/>
-                      <a:ext cx="6222999" cy="2308860"/>
+                      <a:ext cx="4603750" cy="3432810"/>
                     </a:xfrm>
                     <a:prstGeom prst="rect"/>
                   </pic:spPr>
@@ -2592,234 +562,24 @@
         <w:autoSpaceDN w:val="0"/>
         <w:autoSpaceDE w:val="0"/>
         <w:widowControl/>
-        <w:spacing w:line="197" w:lineRule="auto" w:before="380" w:after="0"/>
-        <w:ind w:left="392" w:right="0" w:firstLine="0"/>
+        <w:spacing w:line="290" w:lineRule="auto" w:before="998" w:after="0"/>
+        <w:ind w:left="382" w:right="0" w:firstLine="0"/>
         <w:jc w:val="left"/>
       </w:pPr>
-      <w:r>
-        <w:rPr>
-          <w:rFonts w:ascii="Calibri" w:hAnsi="Calibri" w:eastAsia="Calibri"/>
-          <w:b/>
-          <w:i w:val="0"/>
-          <w:color w:val="000000"/>
-          <w:sz w:val="22"/>
-        </w:rPr>
-        <w:t>5.</w:t>
-      </w:r>
-      <w:r>
-        <w:rPr>
-          <w:rFonts w:ascii="Calibri" w:hAnsi="Calibri" w:eastAsia="Calibri"/>
-          <w:b/>
-          <w:i w:val="0"/>
-          <w:color w:val="000000"/>
-          <w:sz w:val="22"/>
-        </w:rPr>
-        <w:t xml:space="preserve">IS NULL: tìm các giá trị không xác định </w:t>
-      </w:r>
-    </w:p>
-    <w:p>
-      <w:pPr>
-        <w:autoSpaceDN w:val="0"/>
-        <w:autoSpaceDE w:val="0"/>
-        <w:widowControl/>
-        <w:spacing w:line="522" w:lineRule="exact" w:before="0" w:after="0"/>
-        <w:ind w:left="392" w:right="1440" w:hanging="10"/>
-        <w:jc w:val="left"/>
-      </w:pPr>
-      <w:r>
-        <w:rPr>
-          <w:rFonts w:ascii="TimesNewRomanPSMT" w:hAnsi="TimesNewRomanPSMT" w:eastAsia="TimesNewRomanPSMT"/>
-          <w:b w:val="0"/>
-          <w:i w:val="0"/>
-          <w:color w:val="000000"/>
-          <w:sz w:val="24"/>
-        </w:rPr>
-        <w:t xml:space="preserve">Với các trường chưa được nhập dữ liệu (coi giá trị là chưa xác định), SQL coi giá </w:t>
-      </w:r>
-      <w:r>
-        <w:rPr>
-          <w:rFonts w:ascii="TimesNewRomanPSMT" w:hAnsi="TimesNewRomanPSMT" w:eastAsia="TimesNewRomanPSMT"/>
-          <w:b w:val="0"/>
-          <w:i w:val="0"/>
-          <w:color w:val="000000"/>
-          <w:sz w:val="24"/>
-        </w:rPr>
-        <w:t xml:space="preserve">trị đó là NULL. Để kiểm tra một trường có giá trị là NULL hay không, thay vì sử </w:t>
-      </w:r>
-      <w:r>
-        <w:rPr>
-          <w:rFonts w:ascii="TimesNewRomanPSMT" w:hAnsi="TimesNewRomanPSMT" w:eastAsia="TimesNewRomanPSMT"/>
-          <w:b w:val="0"/>
-          <w:i w:val="0"/>
-          <w:color w:val="000000"/>
-          <w:sz w:val="24"/>
-        </w:rPr>
-        <w:t xml:space="preserve">dụng phép so sánh =, SQL sử dụng phép toán </w:t>
-      </w:r>
-      <w:r>
-        <w:rPr>
-          <w:rFonts w:ascii="Times New Roman" w:hAnsi="Times New Roman" w:eastAsia="Times New Roman"/>
-          <w:b w:val="0"/>
-          <w:i/>
-          <w:color w:val="000000"/>
-          <w:sz w:val="24"/>
-        </w:rPr>
-        <w:t xml:space="preserve">is NULL </w:t>
-      </w:r>
-      <w:r>
-        <w:br/>
-      </w:r>
       <w:r>
         <w:rPr>
           <w:rFonts w:ascii="Times New Roman" w:hAnsi="Times New Roman" w:eastAsia="Times New Roman"/>
           <w:b/>
           <w:i w:val="0"/>
-          <w:color w:val="000000"/>
-          <w:sz w:val="24"/>
         </w:rPr>
-        <w:t xml:space="preserve">Ví dụ: </w:t>
-      </w:r>
-      <w:r>
-        <w:rPr>
-          <w:rFonts w:ascii="TimesNewRomanPSMT" w:hAnsi="TimesNewRomanPSMT" w:eastAsia="TimesNewRomanPSMT"/>
-          <w:b w:val="0"/>
-          <w:i w:val="0"/>
-          <w:color w:val="000000"/>
-          <w:sz w:val="24"/>
-        </w:rPr>
-        <w:t xml:space="preserve">Đưa ra các khách hàng chưa được gán nhân viên chăm sóc </w:t>
-      </w:r>
-      <w:r>
-        <w:br/>
-      </w:r>
-      <w:r>
-        <w:rPr>
-          <w:rFonts w:ascii="Courier New" w:hAnsi="Courier New" w:eastAsia="Courier New"/>
-          <w:b w:val="0"/>
-          <w:i w:val="0"/>
-          <w:color w:val="000000"/>
-          <w:sz w:val="24"/>
-        </w:rPr>
-        <w:t xml:space="preserve">SELECT customerName, salesRepEmployeeNumber </w:t>
-      </w:r>
-      <w:r>
-        <w:br/>
-      </w:r>
-      <w:r>
-        <w:rPr>
-          <w:rFonts w:ascii="Courier New" w:hAnsi="Courier New" w:eastAsia="Courier New"/>
-          <w:b w:val="0"/>
-          <w:i w:val="0"/>
-          <w:color w:val="000000"/>
-          <w:sz w:val="24"/>
-        </w:rPr>
-        <w:t xml:space="preserve">FROM customers </w:t>
-      </w:r>
-      <w:r>
-        <w:br/>
-      </w:r>
-      <w:r>
-        <w:rPr>
-          <w:rFonts w:ascii="Courier New" w:hAnsi="Courier New" w:eastAsia="Courier New"/>
-          <w:b w:val="0"/>
-          <w:i w:val="0"/>
-          <w:color w:val="000000"/>
-          <w:sz w:val="24"/>
-        </w:rPr>
-        <w:t xml:space="preserve">WHERE salesRepEmployeeNumber = NULL </w:t>
-      </w:r>
-    </w:p>
-    <w:p>
-      <w:pPr>
-        <w:autoSpaceDN w:val="0"/>
-        <w:autoSpaceDE w:val="0"/>
-        <w:widowControl/>
-        <w:spacing w:line="266" w:lineRule="exact" w:before="698" w:after="0"/>
-        <w:ind w:left="382" w:right="0" w:firstLine="0"/>
-        <w:jc w:val="left"/>
-      </w:pPr>
-      <w:r>
-        <w:rPr>
-          <w:rFonts w:ascii="TimesNewRomanPSMT" w:hAnsi="TimesNewRomanPSMT" w:eastAsia="TimesNewRomanPSMT"/>
-          <w:b w:val="0"/>
-          <w:i w:val="0"/>
-          <w:color w:val="000000"/>
-          <w:sz w:val="24"/>
-        </w:rPr>
-        <w:t xml:space="preserve">Nếu sử dụng phép so sánh = như trên, sẽ không có dòng kết quả nào được trả về. </w:t>
-      </w:r>
-    </w:p>
-    <w:p>
-      <w:pPr>
-        <w:autoSpaceDN w:val="0"/>
-        <w:autoSpaceDE w:val="0"/>
-        <w:widowControl/>
-        <w:spacing w:line="580" w:lineRule="exact" w:before="0" w:after="0"/>
-        <w:ind w:left="382" w:right="3024" w:firstLine="10"/>
-        <w:jc w:val="left"/>
-      </w:pPr>
-      <w:r>
-        <w:rPr>
-          <w:rFonts w:ascii="TimesNewRomanPSMT" w:hAnsi="TimesNewRomanPSMT" w:eastAsia="TimesNewRomanPSMT"/>
-          <w:b w:val="0"/>
-          <w:i w:val="0"/>
-          <w:color w:val="000000"/>
-          <w:sz w:val="24"/>
-        </w:rPr>
-        <w:t xml:space="preserve">Nếu thay phép so sánh = bởi </w:t>
-      </w:r>
-      <w:r>
-        <w:rPr>
-          <w:rFonts w:ascii="Times New Roman" w:hAnsi="Times New Roman" w:eastAsia="Times New Roman"/>
-          <w:b w:val="0"/>
-          <w:i/>
-          <w:color w:val="000000"/>
-          <w:sz w:val="24"/>
-        </w:rPr>
-        <w:t xml:space="preserve">is NULL </w:t>
-      </w:r>
-      <w:r>
-        <w:br/>
-      </w:r>
-      <w:r>
-        <w:rPr>
-          <w:rFonts w:ascii="Courier New" w:hAnsi="Courier New" w:eastAsia="Courier New"/>
-          <w:b w:val="0"/>
-          <w:i w:val="0"/>
-          <w:color w:val="000000"/>
-          <w:sz w:val="24"/>
-        </w:rPr>
-        <w:t xml:space="preserve">SELECT customerName, salesRepEmployeeNumber </w:t>
-      </w:r>
-      <w:r>
-        <w:rPr>
-          <w:rFonts w:ascii="Courier New" w:hAnsi="Courier New" w:eastAsia="Courier New"/>
-          <w:b w:val="0"/>
-          <w:i w:val="0"/>
-          <w:color w:val="000000"/>
-          <w:sz w:val="24"/>
-        </w:rPr>
-        <w:t xml:space="preserve">FROM customers </w:t>
-      </w:r>
-      <w:r>
-        <w:br/>
-      </w:r>
-      <w:r>
-        <w:rPr>
-          <w:rFonts w:ascii="Courier New" w:hAnsi="Courier New" w:eastAsia="Courier New"/>
-          <w:b w:val="0"/>
-          <w:i w:val="0"/>
-          <w:color w:val="000000"/>
-          <w:sz w:val="24"/>
-        </w:rPr>
-        <w:t xml:space="preserve">WHERE salesRepEmployeeNumber is NULL </w:t>
+        <w:t xml:space="preserve">Bước 17: Kết thúc cài đặt </w:t>
       </w:r>
     </w:p>
     <w:p>
       <w:pPr>
         <w:sectPr>
           <w:pgSz w:w="11906" w:h="16841"/>
-          <w:pgMar w:top="566" w:right="620" w:bottom="1440" w:left="1440" w:header="720" w:footer="720" w:gutter="0"/>
+          <w:pgMar w:top="568" w:right="1440" w:bottom="1252" w:left="1440" w:header="720" w:footer="720" w:gutter="0"/>
           <w:cols/>
           <w:docGrid w:linePitch="360"/>
         </w:sectPr>
@@ -2840,14 +600,14 @@
         <w:autoSpaceDE w:val="0"/>
         <w:widowControl/>
         <w:spacing w:line="240" w:lineRule="auto" w:before="0" w:after="0"/>
-        <w:ind w:left="262" w:right="0" w:firstLine="0"/>
+        <w:ind w:left="380" w:right="0" w:firstLine="0"/>
         <w:jc w:val="left"/>
       </w:pPr>
       <w:r>
         <w:drawing>
           <wp:inline xmlns:a="http://schemas.openxmlformats.org/drawingml/2006/main" xmlns:pic="http://schemas.openxmlformats.org/drawingml/2006/picture">
-            <wp:extent cx="3754120" cy="4246880"/>
-            <wp:docPr id="12" name="Picture 12"/>
+            <wp:extent cx="3696970" cy="2646680"/>
+            <wp:docPr id="5" name="Picture 5"/>
             <wp:cNvGraphicFramePr>
               <a:graphicFrameLocks noChangeAspect="1"/>
             </wp:cNvGraphicFramePr>
@@ -2859,7 +619,7 @@
                     <pic:cNvPicPr/>
                   </pic:nvPicPr>
                   <pic:blipFill>
-                    <a:blip r:embed="rId19"/>
+                    <a:blip r:embed="rId13"/>
                     <a:stretch>
                       <a:fillRect/>
                     </a:stretch>
@@ -2867,7 +627,7 @@
                   <pic:spPr>
                     <a:xfrm>
                       <a:off x="0" y="0"/>
-                      <a:ext cx="3754120" cy="4246880"/>
+                      <a:ext cx="3696970" cy="2646680"/>
                     </a:xfrm>
                     <a:prstGeom prst="rect"/>
                   </pic:spPr>
@@ -2881,9 +641,50 @@
     <w:p>
       <w:pPr>
         <w:autoSpaceDN w:val="0"/>
+        <w:tabs>
+          <w:tab w:pos="734" w:val="left"/>
+          <w:tab w:pos="744" w:val="left"/>
+        </w:tabs>
         <w:autoSpaceDE w:val="0"/>
         <w:widowControl/>
-        <w:spacing w:line="197" w:lineRule="auto" w:before="380" w:after="0"/>
+        <w:spacing w:line="362" w:lineRule="exact" w:before="1582" w:after="0"/>
+        <w:ind w:left="392" w:right="720" w:firstLine="0"/>
+        <w:jc w:val="left"/>
+      </w:pPr>
+      <w:r>
+        <w:rPr>
+          <w:rFonts w:ascii="Calibri" w:hAnsi="Calibri" w:eastAsia="Calibri"/>
+          <w:b/>
+          <w:i w:val="0"/>
+        </w:rPr>
+        <w:t>2.</w:t>
+      </w:r>
+    </w:p>
+    <w:p>
+      <w:pPr>
+        <w:sectPr>
+          <w:pgSz w:w="11906" w:h="16841"/>
+          <w:pgMar w:top="568" w:right="1440" w:bottom="860" w:left="1440" w:header="720" w:footer="720" w:gutter="0"/>
+          <w:cols/>
+          <w:docGrid w:linePitch="360"/>
+        </w:sectPr>
+      </w:pPr>
+    </w:p>
+    <w:p>
+      <w:pPr>
+        <w:autoSpaceDN w:val="0"/>
+        <w:autoSpaceDE w:val="0"/>
+        <w:widowControl/>
+        <w:spacing w:line="220" w:lineRule="exact" w:before="0" w:after="368"/>
+        <w:ind w:left="0" w:right="0"/>
+      </w:pPr>
+    </w:p>
+    <w:p>
+      <w:pPr>
+        <w:autoSpaceDN w:val="0"/>
+        <w:autoSpaceDE w:val="0"/>
+        <w:widowControl/>
+        <w:spacing w:line="197" w:lineRule="auto" w:before="0" w:after="30"/>
         <w:ind w:left="392" w:right="0" w:firstLine="0"/>
         <w:jc w:val="left"/>
       </w:pPr>
@@ -2891,30 +692,40 @@
         <w:rPr>
           <w:rFonts w:ascii="Calibri" w:hAnsi="Calibri" w:eastAsia="Calibri"/>
           <w:b/>
-          <w:i w:val="0"/>
-          <w:color w:val="424242"/>
-          <w:sz w:val="22"/>
+          <w:i/>
         </w:rPr>
-        <w:t>6.</w:t>
+        <w:t xml:space="preserve">Cấu trúc thư mục MySQL </w:t>
       </w:r>
-      <w:r>
-        <w:rPr>
-          <w:rFonts w:ascii="Calibri" w:hAnsi="Calibri" w:eastAsia="Calibri"/>
-          <w:b/>
-          <w:i w:val="0"/>
-          <w:color w:val="000000"/>
-          <w:sz w:val="22"/>
-        </w:rPr>
-        <w:t>Từ khoá DISTINCT</w:t>
-      </w:r>
+    </w:p>
+    <w:p>
+      <w:pPr>
+        <w:sectPr>
+          <w:pgSz w:w="11906" w:h="16841"/>
+          <w:pgMar w:top="588" w:right="1100" w:bottom="974" w:left="1440" w:header="720" w:footer="720" w:gutter="0"/>
+          <w:cols/>
+          <w:docGrid w:linePitch="360"/>
+        </w:sectPr>
+      </w:pPr>
     </w:p>
     <w:p>
       <w:pPr>
         <w:autoSpaceDN w:val="0"/>
         <w:autoSpaceDE w:val="0"/>
         <w:widowControl/>
-        <w:spacing w:line="490" w:lineRule="exact" w:before="0" w:after="0"/>
-        <w:ind w:left="382" w:right="432" w:firstLine="0"/>
+        <w:spacing w:line="220" w:lineRule="exact" w:before="0" w:after="418"/>
+        <w:ind w:left="0" w:right="0"/>
+      </w:pPr>
+    </w:p>
+    <w:p>
+      <w:pPr>
+        <w:autoSpaceDN w:val="0"/>
+        <w:tabs>
+          <w:tab w:pos="2628" w:val="left"/>
+        </w:tabs>
+        <w:autoSpaceDE w:val="0"/>
+        <w:widowControl/>
+        <w:spacing w:line="320" w:lineRule="exact" w:before="0" w:after="0"/>
+        <w:ind w:left="396" w:right="0" w:firstLine="0"/>
         <w:jc w:val="left"/>
       </w:pPr>
       <w:r>
@@ -2922,181 +733,157 @@
           <w:rFonts w:ascii="TimesNewRomanPSMT" w:hAnsi="TimesNewRomanPSMT" w:eastAsia="TimesNewRomanPSMT"/>
           <w:b w:val="0"/>
           <w:i w:val="0"/>
-          <w:color w:val="2B2B2B"/>
-          <w:sz w:val="24"/>
         </w:rPr>
-        <w:t xml:space="preserve">Với từ khóa </w:t>
+        <w:t xml:space="preserve">mysqldump </w:t>
       </w:r>
-      <w:r>
-        <w:rPr>
-          <w:rFonts w:ascii="TimesNewRomanPSMT" w:hAnsi="TimesNewRomanPSMT" w:eastAsia="TimesNewRomanPSMT"/>
-          <w:b w:val="0"/>
-          <w:i w:val="0"/>
-          <w:color w:val="424242"/>
-          <w:sz w:val="24"/>
-        </w:rPr>
-        <w:t>DISTINCT</w:t>
-      </w:r>
-      <w:r>
-        <w:rPr>
-          <w:rFonts w:ascii="TimesNewRomanPSMT" w:hAnsi="TimesNewRomanPSMT" w:eastAsia="TimesNewRomanPSMT"/>
-          <w:b w:val="0"/>
-          <w:i w:val="0"/>
-          <w:color w:val="2B2B2B"/>
-          <w:sz w:val="24"/>
-        </w:rPr>
-        <w:t xml:space="preserve">, có thể loại bỏ dữ liệu trùng lặp từ câu lệnh SELECT. </w:t>
-      </w:r>
-      <w:r>
-        <w:rPr>
-          <w:rFonts w:ascii="Times New Roman" w:hAnsi="Times New Roman" w:eastAsia="Times New Roman"/>
-          <w:b/>
-          <w:i w:val="0"/>
-          <w:color w:val="000000"/>
-          <w:sz w:val="24"/>
-        </w:rPr>
-        <w:t>Ví dụ:</w:t>
-      </w:r>
-      <w:r>
-        <w:rPr>
-          <w:rFonts w:ascii="TimesNewRomanPSMT" w:hAnsi="TimesNewRomanPSMT" w:eastAsia="TimesNewRomanPSMT"/>
-          <w:b w:val="0"/>
-          <w:i w:val="0"/>
-          <w:color w:val="000000"/>
-          <w:sz w:val="24"/>
-        </w:rPr>
-        <w:t xml:space="preserve"> để tìm thấy bao nhiêu </w:t>
-      </w:r>
-      <w:r>
-        <w:rPr>
-          <w:rFonts w:ascii="Times New Roman" w:hAnsi="Times New Roman" w:eastAsia="Times New Roman"/>
-          <w:b w:val="0"/>
-          <w:i/>
-          <w:color w:val="000000"/>
-          <w:sz w:val="24"/>
-        </w:rPr>
-        <w:t>vị trí công việc</w:t>
-      </w:r>
-      <w:r>
-        <w:rPr>
-          <w:rFonts w:ascii="TimesNewRomanPSMT" w:hAnsi="TimesNewRomanPSMT" w:eastAsia="TimesNewRomanPSMT"/>
-          <w:b w:val="0"/>
-          <w:i w:val="0"/>
-          <w:color w:val="000000"/>
-          <w:sz w:val="24"/>
-        </w:rPr>
-        <w:t xml:space="preserve"> của tất cả các nhân viên,  sử dụng từ </w:t>
-      </w:r>
-      <w:r>
-        <w:rPr>
-          <w:rFonts w:ascii="TimesNewRomanPSMT" w:hAnsi="TimesNewRomanPSMT" w:eastAsia="TimesNewRomanPSMT"/>
-          <w:b w:val="0"/>
-          <w:i w:val="0"/>
-          <w:color w:val="000000"/>
-          <w:sz w:val="24"/>
-        </w:rPr>
-        <w:t xml:space="preserve">khóa DISTINCT trong câu lệnh SELECT như sau: </w:t>
-      </w:r>
+    </w:p>
+    <w:p>
+      <w:pPr>
+        <w:sectPr>
+          <w:pgSz w:w="11906" w:h="16841"/>
+          <w:pgMar w:top="638" w:right="492" w:bottom="1106" w:left="1440" w:header="720" w:footer="720" w:gutter="0"/>
+          <w:cols/>
+          <w:docGrid w:linePitch="360"/>
+        </w:sectPr>
+      </w:pPr>
     </w:p>
     <w:p>
       <w:pPr>
         <w:autoSpaceDN w:val="0"/>
         <w:autoSpaceDE w:val="0"/>
         <w:widowControl/>
-        <w:spacing w:line="240" w:lineRule="auto" w:before="656" w:after="0"/>
-        <w:ind w:left="442" w:right="0" w:firstLine="0"/>
-        <w:jc w:val="left"/>
+        <w:spacing w:line="220" w:lineRule="exact" w:before="0" w:after="344"/>
+        <w:ind w:left="0" w:right="0"/>
       </w:pPr>
-      <w:r>
-        <w:rPr>
-          <w:rFonts w:ascii="Courier New" w:hAnsi="Courier New" w:eastAsia="Courier New"/>
-          <w:b w:val="0"/>
-          <w:i w:val="0"/>
-          <w:color w:val="000000"/>
-          <w:sz w:val="24"/>
-        </w:rPr>
-        <w:t xml:space="preserve">SELECT DISTINCT jobTitle FROM Employees; </w:t>
-      </w:r>
     </w:p>
-    <w:p>
-      <w:pPr>
-        <w:autoSpaceDN w:val="0"/>
-        <w:autoSpaceDE w:val="0"/>
-        <w:widowControl/>
-        <w:spacing w:line="240" w:lineRule="auto" w:before="110" w:after="0"/>
-        <w:ind w:left="426" w:right="0" w:firstLine="0"/>
-        <w:jc w:val="left"/>
-      </w:pPr>
-      <w:r>
-        <w:drawing>
-          <wp:inline xmlns:a="http://schemas.openxmlformats.org/drawingml/2006/main" xmlns:pic="http://schemas.openxmlformats.org/drawingml/2006/picture">
-            <wp:extent cx="1708150" cy="2105660"/>
-            <wp:docPr id="13" name="Picture 13"/>
-            <wp:cNvGraphicFramePr>
-              <a:graphicFrameLocks noChangeAspect="1"/>
-            </wp:cNvGraphicFramePr>
-            <a:graphic>
-              <a:graphicData uri="http://schemas.openxmlformats.org/drawingml/2006/picture">
-                <pic:pic>
-                  <pic:nvPicPr>
-                    <pic:cNvPr id="0" name="image.png"/>
-                    <pic:cNvPicPr/>
-                  </pic:nvPicPr>
-                  <pic:blipFill>
-                    <a:blip r:embed="rId20"/>
-                    <a:stretch>
-                      <a:fillRect/>
-                    </a:stretch>
-                  </pic:blipFill>
-                  <pic:spPr>
-                    <a:xfrm>
-                      <a:off x="0" y="0"/>
-                      <a:ext cx="1708150" cy="2105660"/>
-                    </a:xfrm>
-                    <a:prstGeom prst="rect"/>
-                  </pic:spPr>
-                </pic:pic>
-              </a:graphicData>
-            </a:graphic>
-          </wp:inline>
-        </w:drawing>
-      </w:r>
-    </w:p>
-    <w:p>
-      <w:pPr>
-        <w:autoSpaceDN w:val="0"/>
-        <w:autoSpaceDE w:val="0"/>
-        <w:widowControl/>
-        <w:spacing w:line="616" w:lineRule="exact" w:before="0" w:after="0"/>
-        <w:ind w:left="382" w:right="1152" w:firstLine="0"/>
-        <w:jc w:val="left"/>
-      </w:pPr>
-      <w:r>
-        <w:rPr>
-          <w:rFonts w:ascii="TimesNewRomanPSMT" w:hAnsi="TimesNewRomanPSMT" w:eastAsia="TimesNewRomanPSMT"/>
-          <w:b w:val="0"/>
-          <w:i w:val="0"/>
-          <w:color w:val="2B2B2B"/>
-          <w:sz w:val="24"/>
-        </w:rPr>
-        <w:t xml:space="preserve">Hoặc  có thể tìm ra mã số các sản phẩm đã được mua bằng truy vấn như sau: </w:t>
-      </w:r>
-      <w:r>
-        <w:rPr>
-          <w:rFonts w:ascii="Courier New" w:hAnsi="Courier New" w:eastAsia="Courier New"/>
-          <w:b w:val="0"/>
-          <w:i w:val="0"/>
-          <w:color w:val="000000"/>
-          <w:sz w:val="24"/>
-        </w:rPr>
-        <w:t xml:space="preserve">SELECT DISTINCT productCode FROM OrderDetails; </w:t>
-      </w:r>
-    </w:p>
+    <w:tbl>
+      <w:tblPr>
+        <w:tblW w:type="auto" w:w="0"/>
+        <w:tblLayout w:type="fixed"/>
+        <w:tblLook w:firstColumn="1" w:firstRow="1" w:lastColumn="0" w:lastRow="0" w:noHBand="0" w:noVBand="1" w:val="04A0"/>
+        <w:tblInd w:w="298.0000000000001" w:type="dxa"/>
+      </w:tblPr>
+      <w:tblGrid>
+        <w:gridCol w:w="3009"/>
+        <w:gridCol w:w="3009"/>
+        <w:gridCol w:w="3009"/>
+      </w:tblGrid>
+      <w:tr>
+        <w:trPr>
+          <w:trHeight w:hRule="exact" w:val="1314"/>
+        </w:trPr>
+        <w:tc>
+          <w:tcPr>
+            <w:tcW w:type="dxa" w:w="2164"/>
+            <w:tcBorders>
+              <w:start w:sz="3.199999999999932" w:val="single" w:color="#000000"/>
+              <w:top w:sz="6.399999999999977" w:val="single" w:color="#000000"/>
+              <w:end w:sz="5.600000000000136" w:val="single" w:color="#000000"/>
+              <w:bottom w:sz="4.7999999999999545" w:val="single" w:color="#000000"/>
+            </w:tcBorders>
+            <w:tcMar>
+              <w:start w:w="0" w:type="dxa"/>
+              <w:end w:w="0" w:type="dxa"/>
+            </w:tcMar>
+          </w:tcPr>
+          <w:p>
+            <w:pPr>
+              <w:autoSpaceDN w:val="0"/>
+              <w:autoSpaceDE w:val="0"/>
+              <w:widowControl/>
+              <w:spacing w:line="320" w:lineRule="exact" w:before="692" w:after="0"/>
+              <w:ind w:left="438" w:right="0" w:firstLine="0"/>
+              <w:jc w:val="left"/>
+            </w:pPr>
+            <w:r>
+              <w:rPr>
+                <w:rFonts w:ascii="TimesNewRomanPSMT" w:hAnsi="TimesNewRomanPSMT" w:eastAsia="TimesNewRomanPSMT"/>
+                <w:b w:val="0"/>
+                <w:i w:val="0"/>
+              </w:rPr>
+              <w:t xml:space="preserve">-p </w:t>
+            </w:r>
+          </w:p>
+        </w:tc>
+        <w:tc>
+          <w:tcPr>
+            <w:tcW w:type="dxa" w:w="3009"/>
+          </w:tcPr>
+          <w:p/>
+        </w:tc>
+        <w:tc>
+          <w:tcPr>
+            <w:tcW w:type="dxa" w:w="3009"/>
+          </w:tcPr>
+          <w:p/>
+        </w:tc>
+      </w:tr>
+      <w:tr>
+        <w:tc>
+          <w:tcPr>
+            <w:tcW w:type="dxa" w:w="3009"/>
+          </w:tcPr>
+          <w:p/>
+        </w:tc>
+        <w:tc>
+          <w:tcPr>
+            <w:tcW w:type="dxa" w:w="3009"/>
+          </w:tcPr>
+          <w:p/>
+        </w:tc>
+        <w:tc>
+          <w:tcPr>
+            <w:tcW w:type="dxa" w:w="3009"/>
+          </w:tcPr>
+          <w:p/>
+        </w:tc>
+      </w:tr>
+      <w:tr>
+        <w:tc>
+          <w:tcPr>
+            <w:tcW w:type="dxa" w:w="3009"/>
+          </w:tcPr>
+          <w:p/>
+        </w:tc>
+        <w:tc>
+          <w:tcPr>
+            <w:tcW w:type="dxa" w:w="3009"/>
+          </w:tcPr>
+          <w:p/>
+        </w:tc>
+        <w:tc>
+          <w:tcPr>
+            <w:tcW w:type="dxa" w:w="3009"/>
+          </w:tcPr>
+          <w:p/>
+        </w:tc>
+      </w:tr>
+      <w:tr>
+        <w:tc>
+          <w:tcPr>
+            <w:tcW w:type="dxa" w:w="3009"/>
+          </w:tcPr>
+          <w:p/>
+        </w:tc>
+        <w:tc>
+          <w:tcPr>
+            <w:tcW w:type="dxa" w:w="3009"/>
+          </w:tcPr>
+          <w:p/>
+        </w:tc>
+        <w:tc>
+          <w:tcPr>
+            <w:tcW w:type="dxa" w:w="3009"/>
+          </w:tcPr>
+          <w:p/>
+        </w:tc>
+      </w:tr>
+    </w:tbl>
     <w:p>
       <w:pPr>
         <w:sectPr>
           <w:pgSz w:w="11906" w:h="16841"/>
-          <w:pgMar w:top="568" w:right="1440" w:bottom="682" w:left="1440" w:header="720" w:footer="720" w:gutter="0"/>
+          <w:pgMar w:top="564" w:right="1440" w:bottom="1440" w:left="1440" w:header="720" w:footer="720" w:gutter="0"/>
           <w:cols/>
           <w:docGrid w:linePitch="360"/>
         </w:sectPr>
@@ -3117,14 +904,14 @@
         <w:autoSpaceDE w:val="0"/>
         <w:widowControl/>
         <w:spacing w:line="240" w:lineRule="auto" w:before="0" w:after="0"/>
-        <w:ind w:left="426" w:right="0" w:firstLine="0"/>
+        <w:ind w:left="1614" w:right="0" w:firstLine="0"/>
         <w:jc w:val="left"/>
       </w:pPr>
       <w:r>
         <w:drawing>
           <wp:inline xmlns:a="http://schemas.openxmlformats.org/drawingml/2006/main" xmlns:pic="http://schemas.openxmlformats.org/drawingml/2006/picture">
-            <wp:extent cx="1300480" cy="3957320"/>
-            <wp:docPr id="14" name="Picture 14"/>
+            <wp:extent cx="4786630" cy="2759710"/>
+            <wp:docPr id="6" name="Picture 6"/>
             <wp:cNvGraphicFramePr>
               <a:graphicFrameLocks noChangeAspect="1"/>
             </wp:cNvGraphicFramePr>
@@ -3136,7 +923,7 @@
                     <pic:cNvPicPr/>
                   </pic:nvPicPr>
                   <pic:blipFill>
-                    <a:blip r:embed="rId21"/>
+                    <a:blip r:embed="rId14"/>
                     <a:stretch>
                       <a:fillRect/>
                     </a:stretch>
@@ -3144,7 +931,7 @@
                   <pic:spPr>
                     <a:xfrm>
                       <a:off x="0" y="0"/>
-                      <a:ext cx="1300480" cy="3957320"/>
+                      <a:ext cx="4786630" cy="2759710"/>
                     </a:xfrm>
                     <a:prstGeom prst="rect"/>
                   </pic:spPr>
@@ -3160,38 +947,8 @@
         <w:autoSpaceDN w:val="0"/>
         <w:autoSpaceDE w:val="0"/>
         <w:widowControl/>
-        <w:spacing w:line="197" w:lineRule="auto" w:before="342" w:after="0"/>
-        <w:ind w:left="392" w:right="0" w:firstLine="0"/>
-        <w:jc w:val="left"/>
-      </w:pPr>
-      <w:r>
-        <w:rPr>
-          <w:rFonts w:ascii="Calibri" w:hAnsi="Calibri" w:eastAsia="Calibri"/>
-          <w:b/>
-          <w:i w:val="0"/>
-          <w:color w:val="000000"/>
-          <w:sz w:val="22"/>
-        </w:rPr>
-        <w:t>7.</w:t>
-      </w:r>
-      <w:r>
-        <w:rPr>
-          <w:rFonts w:ascii="Calibri" w:hAnsi="Calibri" w:eastAsia="Calibri"/>
-          <w:b/>
-          <w:i w:val="0"/>
-          <w:color w:val="000000"/>
-          <w:sz w:val="22"/>
-        </w:rPr>
-        <w:t xml:space="preserve">Giới hạn số lượng kết quả với LIMIT </w:t>
-      </w:r>
-    </w:p>
-    <w:p>
-      <w:pPr>
-        <w:autoSpaceDN w:val="0"/>
-        <w:autoSpaceDE w:val="0"/>
-        <w:widowControl/>
-        <w:spacing w:line="380" w:lineRule="exact" w:before="52" w:after="0"/>
-        <w:ind w:left="392" w:right="738" w:hanging="10"/>
+        <w:spacing w:line="394" w:lineRule="exact" w:before="220" w:after="0"/>
+        <w:ind w:left="392" w:right="1014" w:hanging="10"/>
         <w:jc w:val="both"/>
       </w:pPr>
       <w:r>
@@ -3199,210 +956,15 @@
           <w:rFonts w:ascii="TimesNewRomanPSMT" w:hAnsi="TimesNewRomanPSMT" w:eastAsia="TimesNewRomanPSMT"/>
           <w:b w:val="0"/>
           <w:i w:val="0"/>
-          <w:color w:val="2B2B2B"/>
-          <w:sz w:val="24"/>
         </w:rPr>
-        <w:t xml:space="preserve">Trong hầu hết các lần truy vấn, khi làm việc với các bảng dữ liệu có chứa hàng </w:t>
-      </w:r>
-      <w:r>
-        <w:rPr>
-          <w:rFonts w:ascii="TimesNewRomanPSMT" w:hAnsi="TimesNewRomanPSMT" w:eastAsia="TimesNewRomanPSMT"/>
-          <w:b w:val="0"/>
-          <w:i w:val="0"/>
-          <w:color w:val="2B2B2B"/>
-          <w:sz w:val="24"/>
-        </w:rPr>
-        <w:t xml:space="preserve">nghìn đến hàng triệu bản ghi và  không muốn viết một truy vấn để có được tất cả </w:t>
-      </w:r>
-      <w:r>
-        <w:rPr>
-          <w:rFonts w:ascii="TimesNewRomanPSMT" w:hAnsi="TimesNewRomanPSMT" w:eastAsia="TimesNewRomanPSMT"/>
-          <w:b w:val="0"/>
-          <w:i w:val="0"/>
-          <w:color w:val="2B2B2B"/>
-          <w:sz w:val="24"/>
-        </w:rPr>
-        <w:t xml:space="preserve">các dữ liệu đó để đảm bảo hiệu suất và lưu lượng truy cập  giữa các máy chủ cơ </w:t>
-      </w:r>
-      <w:r>
-        <w:rPr>
-          <w:rFonts w:ascii="TimesNewRomanPSMT" w:hAnsi="TimesNewRomanPSMT" w:eastAsia="TimesNewRomanPSMT"/>
-          <w:b w:val="0"/>
-          <w:i w:val="0"/>
-          <w:color w:val="2B2B2B"/>
-          <w:sz w:val="24"/>
-        </w:rPr>
-        <w:t xml:space="preserve">sở dữ liệu và máy chủ ứng </w:t>
-      </w:r>
-    </w:p>
-    <w:p>
-      <w:pPr>
-        <w:autoSpaceDN w:val="0"/>
-        <w:autoSpaceDE w:val="0"/>
-        <w:widowControl/>
-        <w:spacing w:line="364" w:lineRule="exact" w:before="246" w:after="0"/>
-        <w:ind w:left="392" w:right="720" w:hanging="10"/>
-        <w:jc w:val="left"/>
-      </w:pPr>
-      <w:r>
-        <w:rPr>
-          <w:rFonts w:ascii="TimesNewRomanPSMT" w:hAnsi="TimesNewRomanPSMT" w:eastAsia="TimesNewRomanPSMT"/>
-          <w:b w:val="0"/>
-          <w:i w:val="0"/>
-          <w:color w:val="2B2B2B"/>
-          <w:sz w:val="24"/>
-        </w:rPr>
-        <w:t xml:space="preserve">dụng . MySQL hỗ trợ một tính năng là LIMIT cho phép hạn chế các bản ghi trả lại </w:t>
-      </w:r>
-      <w:r>
-        <w:rPr>
-          <w:rFonts w:ascii="TimesNewRomanPSMT" w:hAnsi="TimesNewRomanPSMT" w:eastAsia="TimesNewRomanPSMT"/>
-          <w:b w:val="0"/>
-          <w:i w:val="0"/>
-          <w:color w:val="2B2B2B"/>
-          <w:sz w:val="24"/>
-        </w:rPr>
-        <w:t xml:space="preserve">với câu lệnh SELECT. </w:t>
-      </w:r>
-    </w:p>
-    <w:p>
-      <w:pPr>
-        <w:autoSpaceDN w:val="0"/>
-        <w:autoSpaceDE w:val="0"/>
-        <w:widowControl/>
-        <w:spacing w:line="380" w:lineRule="exact" w:before="272" w:after="0"/>
-        <w:ind w:left="392" w:right="432" w:hanging="10"/>
-        <w:jc w:val="left"/>
-      </w:pPr>
-      <w:r>
-        <w:rPr>
-          <w:rFonts w:ascii="TimesNewRomanPSMT" w:hAnsi="TimesNewRomanPSMT" w:eastAsia="TimesNewRomanPSMT"/>
-          <w:b w:val="0"/>
-          <w:i w:val="0"/>
-          <w:color w:val="000000"/>
-          <w:sz w:val="24"/>
-        </w:rPr>
-        <w:t xml:space="preserve">Giả thiết ta có một bảng cơ sở dữ liệu với 10.000 bản ghi và  muốn nhận được N bản </w:t>
-      </w:r>
-      <w:r>
-        <w:rPr>
-          <w:rFonts w:ascii="TimesNewRomanPSMT" w:hAnsi="TimesNewRomanPSMT" w:eastAsia="TimesNewRomanPSMT"/>
-          <w:b w:val="0"/>
-          <w:i w:val="0"/>
-          <w:color w:val="000000"/>
-          <w:sz w:val="24"/>
-        </w:rPr>
-        <w:t xml:space="preserve">ghi đầu tiên,  có thể sử dụng truy vấn sau đây: </w:t>
-      </w:r>
-    </w:p>
-    <w:p>
-      <w:pPr>
-        <w:autoSpaceDN w:val="0"/>
-        <w:autoSpaceDE w:val="0"/>
-        <w:widowControl/>
-        <w:spacing w:line="290" w:lineRule="auto" w:before="370" w:after="0"/>
-        <w:ind w:left="382" w:right="5040" w:firstLine="0"/>
-        <w:jc w:val="left"/>
-      </w:pPr>
-      <w:r>
-        <w:rPr>
-          <w:rFonts w:ascii="Courier New" w:hAnsi="Courier New" w:eastAsia="Courier New"/>
-          <w:b w:val="0"/>
-          <w:i w:val="0"/>
-          <w:color w:val="000000"/>
-          <w:sz w:val="24"/>
-        </w:rPr>
-        <w:t xml:space="preserve">SELECT * FROM table_name </w:t>
-      </w:r>
-      <w:r>
-        <w:br/>
-      </w:r>
-      <w:r>
-        <w:rPr>
-          <w:rFonts w:ascii="Courier New" w:hAnsi="Courier New" w:eastAsia="Courier New"/>
-          <w:b w:val="0"/>
-          <w:i w:val="0"/>
-          <w:color w:val="000000"/>
-          <w:sz w:val="24"/>
-        </w:rPr>
-        <w:t xml:space="preserve">LIMIT N </w:t>
-      </w:r>
-    </w:p>
-    <w:p>
-      <w:pPr>
-        <w:autoSpaceDN w:val="0"/>
-        <w:autoSpaceDE w:val="0"/>
-        <w:widowControl/>
-        <w:spacing w:line="266" w:lineRule="exact" w:before="392" w:after="0"/>
-        <w:ind w:left="382" w:right="0" w:firstLine="0"/>
-        <w:jc w:val="left"/>
-      </w:pPr>
-      <w:r>
-        <w:rPr>
-          <w:rFonts w:ascii="TimesNewRomanPSMT" w:hAnsi="TimesNewRomanPSMT" w:eastAsia="TimesNewRomanPSMT"/>
-          <w:b w:val="0"/>
-          <w:i w:val="0"/>
-          <w:color w:val="000000"/>
-          <w:sz w:val="24"/>
-        </w:rPr>
-        <w:t xml:space="preserve">LIMIT cũng cho phép lấy ra một số lượng bản ghi nhất định tính từ một vị trí nào đó: </w:t>
-      </w:r>
-    </w:p>
-    <w:p>
-      <w:pPr>
-        <w:autoSpaceDN w:val="0"/>
-        <w:autoSpaceDE w:val="0"/>
-        <w:widowControl/>
-        <w:spacing w:line="240" w:lineRule="auto" w:before="362" w:after="0"/>
-        <w:ind w:left="382" w:right="0" w:firstLine="0"/>
-        <w:jc w:val="left"/>
-      </w:pPr>
-      <w:r>
-        <w:rPr>
-          <w:rFonts w:ascii="Courier New" w:hAnsi="Courier New" w:eastAsia="Courier New"/>
-          <w:b w:val="0"/>
-          <w:i w:val="0"/>
-          <w:color w:val="000000"/>
-          <w:sz w:val="24"/>
-        </w:rPr>
-        <w:t xml:space="preserve">LIMIT S, N </w:t>
-      </w:r>
-    </w:p>
-    <w:p>
-      <w:pPr>
-        <w:autoSpaceDN w:val="0"/>
-        <w:autoSpaceDE w:val="0"/>
-        <w:widowControl/>
-        <w:spacing w:line="380" w:lineRule="exact" w:before="204" w:after="0"/>
-        <w:ind w:left="392" w:right="720" w:hanging="10"/>
-        <w:jc w:val="left"/>
-      </w:pPr>
-      <w:r>
-        <w:rPr>
-          <w:rFonts w:ascii="TimesNewRomanPSMT" w:hAnsi="TimesNewRomanPSMT" w:eastAsia="TimesNewRomanPSMT"/>
-          <w:b w:val="0"/>
-          <w:i w:val="0"/>
-          <w:color w:val="2B2B2B"/>
-          <w:sz w:val="24"/>
-        </w:rPr>
-        <w:t xml:space="preserve">Trong câu truy vấn trên, S là điểm bắt đầu ghi chỉ số. MySQL xác định rằng vị trí </w:t>
-      </w:r>
-      <w:r>
-        <w:rPr>
-          <w:rFonts w:ascii="TimesNewRomanPSMT" w:hAnsi="TimesNewRomanPSMT" w:eastAsia="TimesNewRomanPSMT"/>
-          <w:b w:val="0"/>
-          <w:i w:val="0"/>
-          <w:color w:val="2B2B2B"/>
-          <w:sz w:val="24"/>
-        </w:rPr>
-        <w:t xml:space="preserve">đầu tiên được ghi lại bắt đầu với 0; N là số lượng bản ghi  muốn chọn. </w:t>
+        <w:t xml:space="preserve">* Bên cạnh sử dụng chương trình khách mysql.exe để kết nối làm việc với mysql </w:t>
       </w:r>
     </w:p>
     <w:p>
       <w:pPr>
         <w:sectPr>
           <w:pgSz w:w="11906" w:h="16841"/>
-          <w:pgMar w:top="568" w:right="1440" w:bottom="1026" w:left="1440" w:header="720" w:footer="720" w:gutter="0"/>
+          <w:pgMar w:top="568" w:right="1294" w:bottom="770" w:left="1440" w:header="720" w:footer="720" w:gutter="0"/>
           <w:cols/>
           <w:docGrid w:linePitch="360"/>
         </w:sectPr>
@@ -3413,7 +975,7 @@
         <w:autoSpaceDN w:val="0"/>
         <w:autoSpaceDE w:val="0"/>
         <w:widowControl/>
-        <w:spacing w:line="220" w:lineRule="exact" w:before="0" w:after="350"/>
+        <w:spacing w:line="220" w:lineRule="exact" w:before="0" w:after="308"/>
         <w:ind w:left="0" w:right="0"/>
       </w:pPr>
     </w:p>
@@ -3422,88 +984,52 @@
         <w:autoSpaceDN w:val="0"/>
         <w:autoSpaceDE w:val="0"/>
         <w:widowControl/>
-        <w:spacing w:line="324" w:lineRule="exact" w:before="0" w:after="0"/>
-        <w:ind w:left="392" w:right="1296" w:hanging="10"/>
+        <w:spacing w:line="216" w:lineRule="auto" w:before="0" w:after="0"/>
+        <w:ind w:left="406" w:right="0" w:firstLine="0"/>
         <w:jc w:val="left"/>
       </w:pPr>
       <w:r>
         <w:rPr>
-          <w:rFonts w:ascii="Times New Roman" w:hAnsi="Times New Roman" w:eastAsia="Times New Roman"/>
-          <w:b/>
-          <w:i w:val="0"/>
-          <w:color w:val="000000"/>
-          <w:sz w:val="24"/>
-        </w:rPr>
-        <w:t>Ví dụ</w:t>
-      </w:r>
-      <w:r>
-        <w:rPr>
-          <w:rFonts w:ascii="TimesNewRomanPSMT" w:hAnsi="TimesNewRomanPSMT" w:eastAsia="TimesNewRomanPSMT"/>
+          <w:rFonts w:ascii="Wingdings" w:hAnsi="Wingdings" w:eastAsia="Wingdings"/>
           <w:b w:val="0"/>
           <w:i w:val="0"/>
-          <w:color w:val="000000"/>
-          <w:sz w:val="24"/>
         </w:rPr>
-        <w:t xml:space="preserve">: Có thể lấy ra thông tin về tên của 5 sản phẩm đầu tiên trong bảng Product </w:t>
+        <w:t>▪</w:t>
       </w:r>
-      <w:r>
-        <w:rPr>
-          <w:rFonts w:ascii="TimesNewRomanPSMT" w:hAnsi="TimesNewRomanPSMT" w:eastAsia="TimesNewRomanPSMT"/>
-          <w:b w:val="0"/>
-          <w:i w:val="0"/>
-          <w:color w:val="000000"/>
-          <w:sz w:val="24"/>
-        </w:rPr>
-        <w:t xml:space="preserve">bằng truy vấn như sau: </w:t>
-      </w:r>
+    </w:p>
+    <w:p>
+      <w:pPr>
+        <w:sectPr>
+          <w:pgSz w:w="11906" w:h="16841"/>
+          <w:pgMar w:top="528" w:right="1440" w:bottom="1440" w:left="1440" w:header="720" w:footer="720" w:gutter="0"/>
+          <w:cols/>
+          <w:docGrid w:linePitch="360"/>
+        </w:sectPr>
+      </w:pPr>
     </w:p>
     <w:p>
       <w:pPr>
         <w:autoSpaceDN w:val="0"/>
         <w:autoSpaceDE w:val="0"/>
         <w:widowControl/>
-        <w:spacing w:line="288" w:lineRule="auto" w:before="372" w:after="0"/>
-        <w:ind w:left="382" w:right="4608" w:firstLine="0"/>
-        <w:jc w:val="left"/>
+        <w:spacing w:line="220" w:lineRule="exact" w:before="0" w:after="346"/>
+        <w:ind w:left="0" w:right="0"/>
       </w:pPr>
-      <w:r>
-        <w:rPr>
-          <w:rFonts w:ascii="Courier New" w:hAnsi="Courier New" w:eastAsia="Courier New"/>
-          <w:b w:val="0"/>
-          <w:i w:val="0"/>
-          <w:color w:val="000000"/>
-          <w:sz w:val="24"/>
-        </w:rPr>
-        <w:t xml:space="preserve">SELECT productName FROM Products </w:t>
-      </w:r>
-      <w:r>
-        <w:br/>
-      </w:r>
-      <w:r>
-        <w:rPr>
-          <w:rFonts w:ascii="Courier New" w:hAnsi="Courier New" w:eastAsia="Courier New"/>
-          <w:b w:val="0"/>
-          <w:i w:val="0"/>
-          <w:color w:val="000000"/>
-          <w:sz w:val="24"/>
-        </w:rPr>
-        <w:t xml:space="preserve">LIMIT 5; </w:t>
-      </w:r>
     </w:p>
     <w:p>
       <w:pPr>
         <w:autoSpaceDN w:val="0"/>
         <w:autoSpaceDE w:val="0"/>
         <w:widowControl/>
-        <w:spacing w:line="240" w:lineRule="auto" w:before="302" w:after="0"/>
-        <w:ind w:left="262" w:right="0" w:firstLine="0"/>
+        <w:spacing w:line="240" w:lineRule="auto" w:before="0" w:after="0"/>
+        <w:ind w:left="388" w:right="0" w:firstLine="0"/>
         <w:jc w:val="left"/>
       </w:pPr>
       <w:r>
         <w:drawing>
           <wp:inline xmlns:a="http://schemas.openxmlformats.org/drawingml/2006/main" xmlns:pic="http://schemas.openxmlformats.org/drawingml/2006/picture">
-            <wp:extent cx="2570480" cy="1419860"/>
-            <wp:docPr id="15" name="Picture 15"/>
+            <wp:extent cx="1921509" cy="2814320"/>
+            <wp:docPr id="7" name="Picture 7"/>
             <wp:cNvGraphicFramePr>
               <a:graphicFrameLocks noChangeAspect="1"/>
             </wp:cNvGraphicFramePr>
@@ -3515,7 +1041,7 @@
                     <pic:cNvPicPr/>
                   </pic:nvPicPr>
                   <pic:blipFill>
-                    <a:blip r:embed="rId22"/>
+                    <a:blip r:embed="rId15"/>
                     <a:stretch>
                       <a:fillRect/>
                     </a:stretch>
@@ -3523,7 +1049,7 @@
                   <pic:spPr>
                     <a:xfrm>
                       <a:off x="0" y="0"/>
-                      <a:ext cx="2570480" cy="1419860"/>
+                      <a:ext cx="1921509" cy="2814320"/>
                     </a:xfrm>
                     <a:prstGeom prst="rect"/>
                   </pic:spPr>
@@ -3537,143 +1063,14 @@
     <w:p>
       <w:pPr>
         <w:autoSpaceDN w:val="0"/>
+        <w:tabs>
+          <w:tab w:pos="406" w:val="left"/>
+          <w:tab w:pos="982" w:val="left"/>
+        </w:tabs>
         <w:autoSpaceDE w:val="0"/>
         <w:widowControl/>
-        <w:spacing w:line="384" w:lineRule="exact" w:before="222" w:after="0"/>
-        <w:ind w:left="392" w:right="1152" w:hanging="10"/>
-        <w:jc w:val="left"/>
-      </w:pPr>
-      <w:r>
-        <w:rPr>
-          <w:rFonts w:ascii="TimesNewRomanPSMT" w:hAnsi="TimesNewRomanPSMT" w:eastAsia="TimesNewRomanPSMT"/>
-          <w:b w:val="0"/>
-          <w:i w:val="0"/>
-          <w:color w:val="000000"/>
-          <w:sz w:val="24"/>
-        </w:rPr>
-        <w:t xml:space="preserve">Hoặc  có thể lấy ra thông tin về 10 khách hàng đầu tiên hiện đang ở Pháp bằng truy </w:t>
-      </w:r>
-      <w:r>
-        <w:rPr>
-          <w:rFonts w:ascii="TimesNewRomanPSMT" w:hAnsi="TimesNewRomanPSMT" w:eastAsia="TimesNewRomanPSMT"/>
-          <w:b w:val="0"/>
-          <w:i w:val="0"/>
-          <w:color w:val="000000"/>
-          <w:sz w:val="24"/>
-        </w:rPr>
-        <w:t xml:space="preserve">vấn như sau: </w:t>
-      </w:r>
-    </w:p>
-    <w:p>
-      <w:pPr>
-        <w:autoSpaceDN w:val="0"/>
-        <w:autoSpaceDE w:val="0"/>
-        <w:widowControl/>
-        <w:spacing w:line="312" w:lineRule="auto" w:before="374" w:after="0"/>
-        <w:ind w:left="392" w:right="6768" w:hanging="10"/>
-        <w:jc w:val="left"/>
-      </w:pPr>
-      <w:r>
-        <w:rPr>
-          <w:rFonts w:ascii="Courier New" w:hAnsi="Courier New" w:eastAsia="Courier New"/>
-          <w:b w:val="0"/>
-          <w:i w:val="0"/>
-          <w:color w:val="000000"/>
-          <w:sz w:val="24"/>
-        </w:rPr>
-        <w:t xml:space="preserve">select * from </w:t>
-      </w:r>
-      <w:r>
-        <w:br/>
-      </w:r>
-      <w:r>
-        <w:rPr>
-          <w:rFonts w:ascii="Courier New" w:hAnsi="Courier New" w:eastAsia="Courier New"/>
-          <w:b w:val="0"/>
-          <w:i w:val="0"/>
-          <w:color w:val="000000"/>
-          <w:sz w:val="24"/>
-        </w:rPr>
-        <w:t xml:space="preserve">customers where </w:t>
-      </w:r>
-      <w:r>
-        <w:br/>
-      </w:r>
-      <w:r>
-        <w:rPr>
-          <w:rFonts w:ascii="Courier New" w:hAnsi="Courier New" w:eastAsia="Courier New"/>
-          <w:b w:val="0"/>
-          <w:i w:val="0"/>
-          <w:color w:val="000000"/>
-          <w:sz w:val="24"/>
-        </w:rPr>
-        <w:t xml:space="preserve">country='France' </w:t>
-      </w:r>
-      <w:r>
-        <w:br/>
-      </w:r>
-      <w:r>
-        <w:rPr>
-          <w:rFonts w:ascii="Courier New" w:hAnsi="Courier New" w:eastAsia="Courier New"/>
-          <w:b w:val="0"/>
-          <w:i w:val="0"/>
-          <w:color w:val="000000"/>
-          <w:sz w:val="24"/>
-        </w:rPr>
-        <w:t xml:space="preserve">limit 10; </w:t>
-      </w:r>
-    </w:p>
-    <w:p>
-      <w:pPr>
-        <w:autoSpaceDN w:val="0"/>
-        <w:autoSpaceDE w:val="0"/>
-        <w:widowControl/>
-        <w:spacing w:line="240" w:lineRule="auto" w:before="194" w:after="0"/>
-        <w:ind w:left="0" w:right="0" w:firstLine="0"/>
-        <w:jc w:val="center"/>
-      </w:pPr>
-      <w:r>
-        <w:drawing>
-          <wp:inline xmlns:a="http://schemas.openxmlformats.org/drawingml/2006/main" xmlns:pic="http://schemas.openxmlformats.org/drawingml/2006/picture">
-            <wp:extent cx="6162040" cy="2161539"/>
-            <wp:docPr id="16" name="Picture 16"/>
-            <wp:cNvGraphicFramePr>
-              <a:graphicFrameLocks noChangeAspect="1"/>
-            </wp:cNvGraphicFramePr>
-            <a:graphic>
-              <a:graphicData uri="http://schemas.openxmlformats.org/drawingml/2006/picture">
-                <pic:pic>
-                  <pic:nvPicPr>
-                    <pic:cNvPr id="0" name="image.png"/>
-                    <pic:cNvPicPr/>
-                  </pic:nvPicPr>
-                  <pic:blipFill>
-                    <a:blip r:embed="rId23"/>
-                    <a:stretch>
-                      <a:fillRect/>
-                    </a:stretch>
-                  </pic:blipFill>
-                  <pic:spPr>
-                    <a:xfrm>
-                      <a:off x="0" y="0"/>
-                      <a:ext cx="6162040" cy="2161539"/>
-                    </a:xfrm>
-                    <a:prstGeom prst="rect"/>
-                  </pic:spPr>
-                </pic:pic>
-              </a:graphicData>
-            </a:graphic>
-          </wp:inline>
-        </w:drawing>
-      </w:r>
-    </w:p>
-    <w:p>
-      <w:pPr>
-        <w:autoSpaceDN w:val="0"/>
-        <w:autoSpaceDE w:val="0"/>
-        <w:widowControl/>
-        <w:spacing w:line="226" w:lineRule="auto" w:before="312" w:after="0"/>
-        <w:ind w:left="462" w:right="0" w:firstLine="0"/>
+        <w:spacing w:line="302" w:lineRule="exact" w:before="506" w:after="0"/>
+        <w:ind w:left="382" w:right="720" w:firstLine="0"/>
         <w:jc w:val="left"/>
       </w:pPr>
       <w:r>
@@ -3681,224 +1078,13 @@
           <w:rFonts w:ascii="Wingdings" w:hAnsi="Wingdings" w:eastAsia="Wingdings"/>
           <w:b w:val="0"/>
           <w:i w:val="0"/>
-          <w:color w:val="000000"/>
-          <w:sz w:val="22"/>
         </w:rPr>
-        <w:t>❖</w:t>
-      </w:r>
-      <w:r>
-        <w:rPr>
-          <w:rFonts w:ascii="Calibri" w:hAnsi="Calibri" w:eastAsia="Calibri"/>
-          <w:b/>
-          <w:i w:val="0"/>
-          <w:color w:val="000000"/>
-          <w:sz w:val="22"/>
-        </w:rPr>
-        <w:t xml:space="preserve">Bài tập thực hành: </w:t>
-      </w:r>
-    </w:p>
-    <w:p>
-      <w:pPr>
-        <w:autoSpaceDN w:val="0"/>
-        <w:autoSpaceDE w:val="0"/>
-        <w:widowControl/>
-        <w:spacing w:line="320" w:lineRule="exact" w:before="316" w:after="0"/>
-        <w:ind w:left="734" w:right="0" w:firstLine="0"/>
-        <w:jc w:val="left"/>
-      </w:pPr>
-      <w:r>
-        <w:rPr>
-          <w:rFonts w:ascii="TimesNewRomanPSMT" w:hAnsi="TimesNewRomanPSMT" w:eastAsia="TimesNewRomanPSMT"/>
-          <w:b w:val="0"/>
-          <w:i w:val="0"/>
-          <w:color w:val="000000"/>
-          <w:sz w:val="24"/>
-        </w:rPr>
-        <w:t>1.</w:t>
-      </w:r>
-      <w:r>
-        <w:rPr>
-          <w:rFonts w:ascii="TimesNewRomanPSMT" w:hAnsi="TimesNewRomanPSMT" w:eastAsia="TimesNewRomanPSMT"/>
-          <w:b w:val="0"/>
-          <w:i w:val="0"/>
-          <w:color w:val="000000"/>
-          <w:sz w:val="24"/>
-        </w:rPr>
-        <w:t xml:space="preserve">Đưa ra danh sách các nhân viên có trường reportsTo chưa xác định. </w:t>
-      </w:r>
-    </w:p>
-    <w:p>
-      <w:pPr>
-        <w:autoSpaceDN w:val="0"/>
-        <w:autoSpaceDE w:val="0"/>
-        <w:widowControl/>
-        <w:spacing w:line="322" w:lineRule="exact" w:before="68" w:after="0"/>
-        <w:ind w:left="734" w:right="0" w:firstLine="0"/>
-        <w:jc w:val="left"/>
-      </w:pPr>
-      <w:r>
-        <w:rPr>
-          <w:rFonts w:ascii="TimesNewRomanPSMT" w:hAnsi="TimesNewRomanPSMT" w:eastAsia="TimesNewRomanPSMT"/>
-          <w:b w:val="0"/>
-          <w:i w:val="0"/>
-          <w:color w:val="000000"/>
-          <w:sz w:val="24"/>
-        </w:rPr>
-        <w:t>2.</w:t>
-      </w:r>
-      <w:r>
-        <w:rPr>
-          <w:rFonts w:ascii="TimesNewRomanPSMT" w:hAnsi="TimesNewRomanPSMT" w:eastAsia="TimesNewRomanPSMT"/>
-          <w:b w:val="0"/>
-          <w:i w:val="0"/>
-          <w:color w:val="000000"/>
-          <w:sz w:val="24"/>
-        </w:rPr>
-        <w:t xml:space="preserve">Đưa ra danh sách các CustomerNumber đã có thực hiện giao dịch. </w:t>
-      </w:r>
-    </w:p>
-    <w:p>
-      <w:pPr>
-        <w:autoSpaceDN w:val="0"/>
-        <w:autoSpaceDE w:val="0"/>
-        <w:widowControl/>
-        <w:spacing w:line="376" w:lineRule="exact" w:before="16" w:after="0"/>
-        <w:ind w:left="1074" w:right="1186" w:hanging="340"/>
-        <w:jc w:val="both"/>
-      </w:pPr>
-      <w:r>
-        <w:rPr>
-          <w:rFonts w:ascii="TimesNewRomanPSMT" w:hAnsi="TimesNewRomanPSMT" w:eastAsia="TimesNewRomanPSMT"/>
-          <w:b w:val="0"/>
-          <w:i w:val="0"/>
-          <w:color w:val="000000"/>
-          <w:sz w:val="24"/>
-        </w:rPr>
-        <w:t>3.</w:t>
-      </w:r>
-      <w:r>
-        <w:rPr>
-          <w:rFonts w:ascii="TimesNewRomanPSMT" w:hAnsi="TimesNewRomanPSMT" w:eastAsia="TimesNewRomanPSMT"/>
-          <w:b w:val="0"/>
-          <w:i w:val="0"/>
-          <w:color w:val="000000"/>
-          <w:sz w:val="24"/>
-        </w:rPr>
-        <w:t xml:space="preserve">Đưa ra danh sách các đơn hàng có ngày yêu cầu vận chuyển (requiredDate) là </w:t>
-      </w:r>
-      <w:r>
-        <w:rPr>
-          <w:rFonts w:ascii="TimesNewRomanPSMT" w:hAnsi="TimesNewRomanPSMT" w:eastAsia="TimesNewRomanPSMT"/>
-          <w:b w:val="0"/>
-          <w:i w:val="0"/>
-          <w:color w:val="000000"/>
-          <w:sz w:val="24"/>
-        </w:rPr>
-        <w:t xml:space="preserve">‘18/1/2003’.  </w:t>
-      </w:r>
-      <w:r>
-        <w:rPr>
-          <w:rFonts w:ascii="Times New Roman" w:hAnsi="Times New Roman" w:eastAsia="Times New Roman"/>
-          <w:b w:val="0"/>
-          <w:i/>
-          <w:color w:val="000000"/>
-          <w:sz w:val="24"/>
-        </w:rPr>
-        <w:t>Lưu ý</w:t>
-      </w:r>
-      <w:r>
-        <w:rPr>
-          <w:rFonts w:ascii="TimesNewRomanPSMT" w:hAnsi="TimesNewRomanPSMT" w:eastAsia="TimesNewRomanPSMT"/>
-          <w:b w:val="0"/>
-          <w:i w:val="0"/>
-          <w:color w:val="000000"/>
-          <w:sz w:val="24"/>
-        </w:rPr>
-        <w:t xml:space="preserve">: MySQL lưu dữ liệu ngày tháng theo định dạng </w:t>
-      </w:r>
-      <w:r>
-        <w:rPr>
-          <w:rFonts w:ascii="TimesNewRomanPSMT" w:hAnsi="TimesNewRomanPSMT" w:eastAsia="TimesNewRomanPSMT"/>
-          <w:b w:val="0"/>
-          <w:i w:val="0"/>
-          <w:color w:val="000000"/>
-          <w:sz w:val="24"/>
-        </w:rPr>
-        <w:t xml:space="preserve">năm/tháng/ngày. </w:t>
-      </w:r>
-    </w:p>
-    <w:p>
-      <w:pPr>
-        <w:autoSpaceDN w:val="0"/>
-        <w:tabs>
-          <w:tab w:pos="1074" w:val="left"/>
-        </w:tabs>
-        <w:autoSpaceDE w:val="0"/>
-        <w:widowControl/>
-        <w:spacing w:line="384" w:lineRule="exact" w:before="22" w:after="0"/>
-        <w:ind w:left="734" w:right="1152" w:firstLine="0"/>
-        <w:jc w:val="left"/>
-      </w:pPr>
-      <w:r>
-        <w:rPr>
-          <w:rFonts w:ascii="TimesNewRomanPSMT" w:hAnsi="TimesNewRomanPSMT" w:eastAsia="TimesNewRomanPSMT"/>
-          <w:b w:val="0"/>
-          <w:i w:val="0"/>
-          <w:color w:val="000000"/>
-          <w:sz w:val="24"/>
-        </w:rPr>
-        <w:t>4.</w:t>
-      </w:r>
-      <w:r>
-        <w:rPr>
-          <w:rFonts w:ascii="TimesNewRomanPSMT" w:hAnsi="TimesNewRomanPSMT" w:eastAsia="TimesNewRomanPSMT"/>
-          <w:b w:val="0"/>
-          <w:i w:val="0"/>
-          <w:color w:val="000000"/>
-          <w:sz w:val="24"/>
-        </w:rPr>
-        <w:t xml:space="preserve">Đưa ra danh sách các đơn hàng có ngày đặt trong tháng 4 năm 2005 và có </w:t>
-      </w:r>
-      <w:r>
-        <w:tab/>
-      </w:r>
-      <w:r>
-        <w:rPr>
-          <w:rFonts w:ascii="TimesNewRomanPSMT" w:hAnsi="TimesNewRomanPSMT" w:eastAsia="TimesNewRomanPSMT"/>
-          <w:b w:val="0"/>
-          <w:i w:val="0"/>
-          <w:color w:val="000000"/>
-          <w:sz w:val="24"/>
-        </w:rPr>
-        <w:t xml:space="preserve">trạng thái là ‘Shipped’ </w:t>
-      </w:r>
-      <w:r>
-        <w:br/>
-      </w:r>
-      <w:r>
-        <w:rPr>
-          <w:rFonts w:ascii="TimesNewRomanPSMT" w:hAnsi="TimesNewRomanPSMT" w:eastAsia="TimesNewRomanPSMT"/>
-          <w:b w:val="0"/>
-          <w:i w:val="0"/>
-          <w:color w:val="000000"/>
-          <w:sz w:val="24"/>
-        </w:rPr>
-        <w:t>5.</w:t>
-      </w:r>
-      <w:r>
-        <w:rPr>
-          <w:rFonts w:ascii="TimesNewRomanPSMT" w:hAnsi="TimesNewRomanPSMT" w:eastAsia="TimesNewRomanPSMT"/>
-          <w:b w:val="0"/>
-          <w:i w:val="0"/>
-          <w:color w:val="000000"/>
-          <w:sz w:val="24"/>
-        </w:rPr>
-        <w:t xml:space="preserve">Đưa ra danh sách các sản phẩm thuộc nhóm ‘Classic Cars’. </w:t>
+        <w:t>▪</w:t>
       </w:r>
     </w:p>
     <w:sectPr>
       <w:pgSz w:w="11906" w:h="16841"/>
-      <w:pgMar w:top="572" w:right="716" w:bottom="598" w:left="1440" w:header="720" w:footer="720" w:gutter="0"/>
+      <w:pgMar w:top="568" w:right="1440" w:bottom="1440" w:left="1440" w:header="720" w:footer="720" w:gutter="0"/>
       <w:cols/>
       <w:docGrid w:linePitch="360"/>
     </w:sectPr>

</xml_diff>